<commit_message>
Finish graphics. Continuing with the report.
</commit_message>
<xml_diff>
--- a/relatorio.docx
+++ b/relatorio.docx
@@ -721,7 +721,7 @@
             <w:rPr>
               <w:rFonts w:eastAsiaTheme="minorEastAsia"/>
               <w:kern w:val="2"/>
-              <w:lang w:val="en-US"/>
+              <w:lang w:val="en-GB" w:eastAsia="en-GB"/>
               <w14:ligatures w14:val="standardContextual"/>
             </w:rPr>
           </w:pPr>
@@ -734,7 +734,7 @@
           <w:r>
             <w:fldChar w:fldCharType="separate"/>
           </w:r>
-          <w:hyperlink w:anchor="_Toc137715407" w:history="1">
+          <w:hyperlink w:anchor="_Toc150678581" w:history="1">
             <w:r>
               <w:rPr>
                 <w:rStyle w:val="Hyperlink"/>
@@ -745,7 +745,7 @@
               <w:rPr>
                 <w:rFonts w:eastAsiaTheme="minorEastAsia"/>
                 <w:kern w:val="2"/>
-                <w:lang w:val="en-US"/>
+                <w:lang w:val="en-GB" w:eastAsia="en-GB"/>
                 <w14:ligatures w14:val="standardContextual"/>
               </w:rPr>
               <w:tab/>
@@ -772,157 +772,7 @@
               <w:rPr>
                 <w:webHidden/>
               </w:rPr>
-              <w:instrText xml:space="preserve"> PAGEREF _Toc137715407 \h </w:instrText>
-            </w:r>
-            <w:r>
-              <w:rPr>
-                <w:webHidden/>
-              </w:rPr>
-            </w:r>
-            <w:r>
-              <w:rPr>
-                <w:webHidden/>
-              </w:rPr>
-              <w:fldChar w:fldCharType="separate"/>
-            </w:r>
-            <w:r>
-              <w:rPr>
-                <w:webHidden/>
-              </w:rPr>
-              <w:t>3</w:t>
-            </w:r>
-            <w:r>
-              <w:rPr>
-                <w:webHidden/>
-              </w:rPr>
-              <w:fldChar w:fldCharType="end"/>
-            </w:r>
-          </w:hyperlink>
-        </w:p>
-        <w:p>
-          <w:pPr>
-            <w:pStyle w:val="TOC1"/>
-            <w:rPr>
-              <w:rFonts w:eastAsiaTheme="minorEastAsia"/>
-              <w:kern w:val="2"/>
-              <w:lang w:val="en-US"/>
-              <w14:ligatures w14:val="standardContextual"/>
-            </w:rPr>
-          </w:pPr>
-          <w:hyperlink w:anchor="_Toc137715408" w:history="1">
-            <w:r>
-              <w:rPr>
-                <w:rStyle w:val="Hyperlink"/>
-              </w:rPr>
-              <w:t>2.</w:t>
-            </w:r>
-            <w:r>
-              <w:rPr>
-                <w:rFonts w:eastAsiaTheme="minorEastAsia"/>
-                <w:kern w:val="2"/>
-                <w:lang w:val="en-US"/>
-                <w14:ligatures w14:val="standardContextual"/>
-              </w:rPr>
-              <w:tab/>
-            </w:r>
-            <w:r>
-              <w:rPr>
-                <w:rStyle w:val="Hyperlink"/>
-              </w:rPr>
-              <w:t>Metodologia de trabalho</w:t>
-            </w:r>
-            <w:r>
-              <w:rPr>
-                <w:webHidden/>
-              </w:rPr>
-              <w:tab/>
-            </w:r>
-            <w:r>
-              <w:rPr>
-                <w:webHidden/>
-              </w:rPr>
-              <w:fldChar w:fldCharType="begin"/>
-            </w:r>
-            <w:r>
-              <w:rPr>
-                <w:webHidden/>
-              </w:rPr>
-              <w:instrText xml:space="preserve"> PAGEREF _Toc137715408 \h </w:instrText>
-            </w:r>
-            <w:r>
-              <w:rPr>
-                <w:webHidden/>
-              </w:rPr>
-            </w:r>
-            <w:r>
-              <w:rPr>
-                <w:webHidden/>
-              </w:rPr>
-              <w:fldChar w:fldCharType="separate"/>
-            </w:r>
-            <w:r>
-              <w:rPr>
-                <w:webHidden/>
-              </w:rPr>
-              <w:t>4</w:t>
-            </w:r>
-            <w:r>
-              <w:rPr>
-                <w:webHidden/>
-              </w:rPr>
-              <w:fldChar w:fldCharType="end"/>
-            </w:r>
-          </w:hyperlink>
-        </w:p>
-        <w:p>
-          <w:pPr>
-            <w:pStyle w:val="TOC1"/>
-            <w:rPr>
-              <w:rFonts w:eastAsiaTheme="minorEastAsia"/>
-              <w:kern w:val="2"/>
-              <w:lang w:val="en-US"/>
-              <w14:ligatures w14:val="standardContextual"/>
-            </w:rPr>
-          </w:pPr>
-          <w:hyperlink w:anchor="_Toc137715409" w:history="1">
-            <w:r>
-              <w:rPr>
-                <w:rStyle w:val="Hyperlink"/>
-              </w:rPr>
-              <w:t>3.</w:t>
-            </w:r>
-            <w:r>
-              <w:rPr>
-                <w:rFonts w:eastAsiaTheme="minorEastAsia"/>
-                <w:kern w:val="2"/>
-                <w:lang w:val="en-US"/>
-                <w14:ligatures w14:val="standardContextual"/>
-              </w:rPr>
-              <w:tab/>
-            </w:r>
-            <w:r>
-              <w:rPr>
-                <w:rStyle w:val="Hyperlink"/>
-              </w:rPr>
-              <w:t>Calendarização</w:t>
-            </w:r>
-            <w:r>
-              <w:rPr>
-                <w:webHidden/>
-              </w:rPr>
-              <w:tab/>
-            </w:r>
-            <w:r>
-              <w:rPr>
-                <w:webHidden/>
-              </w:rPr>
-              <w:fldChar w:fldCharType="begin"/>
-            </w:r>
-            <w:r>
-              <w:rPr>
-                <w:webHidden/>
-              </w:rPr>
-              <w:instrText xml:space="preserve"> PAGEREF _Toc137715409 \h </w:instrText>
+              <w:instrText xml:space="preserve"> PAGEREF _Toc150678581 \h </w:instrText>
             </w:r>
             <w:r>
               <w:rPr>
@@ -955,22 +805,22 @@
             <w:rPr>
               <w:rFonts w:eastAsiaTheme="minorEastAsia"/>
               <w:kern w:val="2"/>
-              <w:lang w:val="en-US"/>
+              <w:lang w:val="en-GB" w:eastAsia="en-GB"/>
               <w14:ligatures w14:val="standardContextual"/>
             </w:rPr>
           </w:pPr>
-          <w:hyperlink w:anchor="_Toc137715410" w:history="1">
+          <w:hyperlink w:anchor="_Toc150678582" w:history="1">
             <w:r>
               <w:rPr>
                 <w:rStyle w:val="Hyperlink"/>
               </w:rPr>
-              <w:t>4.</w:t>
+              <w:t>2.</w:t>
             </w:r>
             <w:r>
               <w:rPr>
                 <w:rFonts w:eastAsiaTheme="minorEastAsia"/>
                 <w:kern w:val="2"/>
-                <w:lang w:val="en-US"/>
+                <w:lang w:val="en-GB" w:eastAsia="en-GB"/>
                 <w14:ligatures w14:val="standardContextual"/>
               </w:rPr>
               <w:tab/>
@@ -979,7 +829,7 @@
               <w:rPr>
                 <w:rStyle w:val="Hyperlink"/>
               </w:rPr>
-              <w:t>Desenvolvimento do projeto</w:t>
+              <w:t>Datasets obtidos</w:t>
             </w:r>
             <w:r>
               <w:rPr>
@@ -997,7 +847,82 @@
               <w:rPr>
                 <w:webHidden/>
               </w:rPr>
-              <w:instrText xml:space="preserve"> PAGEREF _Toc137715410 \h </w:instrText>
+              <w:instrText xml:space="preserve"> PAGEREF _Toc150678582 \h </w:instrText>
+            </w:r>
+            <w:r>
+              <w:rPr>
+                <w:webHidden/>
+              </w:rPr>
+            </w:r>
+            <w:r>
+              <w:rPr>
+                <w:webHidden/>
+              </w:rPr>
+              <w:fldChar w:fldCharType="separate"/>
+            </w:r>
+            <w:r>
+              <w:rPr>
+                <w:webHidden/>
+              </w:rPr>
+              <w:t>6</w:t>
+            </w:r>
+            <w:r>
+              <w:rPr>
+                <w:webHidden/>
+              </w:rPr>
+              <w:fldChar w:fldCharType="end"/>
+            </w:r>
+          </w:hyperlink>
+        </w:p>
+        <w:p>
+          <w:pPr>
+            <w:pStyle w:val="TOC1"/>
+            <w:rPr>
+              <w:rFonts w:eastAsiaTheme="minorEastAsia"/>
+              <w:kern w:val="2"/>
+              <w:lang w:val="en-GB" w:eastAsia="en-GB"/>
+              <w14:ligatures w14:val="standardContextual"/>
+            </w:rPr>
+          </w:pPr>
+          <w:hyperlink w:anchor="_Toc150678583" w:history="1">
+            <w:r>
+              <w:rPr>
+                <w:rStyle w:val="Hyperlink"/>
+              </w:rPr>
+              <w:t>3.</w:t>
+            </w:r>
+            <w:r>
+              <w:rPr>
+                <w:rFonts w:eastAsiaTheme="minorEastAsia"/>
+                <w:kern w:val="2"/>
+                <w:lang w:val="en-GB" w:eastAsia="en-GB"/>
+                <w14:ligatures w14:val="standardContextual"/>
+              </w:rPr>
+              <w:tab/>
+            </w:r>
+            <w:r>
+              <w:rPr>
+                <w:rStyle w:val="Hyperlink"/>
+              </w:rPr>
+              <w:t>Processo ETL</w:t>
+            </w:r>
+            <w:r>
+              <w:rPr>
+                <w:webHidden/>
+              </w:rPr>
+              <w:tab/>
+            </w:r>
+            <w:r>
+              <w:rPr>
+                <w:webHidden/>
+              </w:rPr>
+              <w:fldChar w:fldCharType="begin"/>
+            </w:r>
+            <w:r>
+              <w:rPr>
+                <w:webHidden/>
+              </w:rPr>
+              <w:instrText xml:space="preserve"> PAGEREF _Toc150678583 \h </w:instrText>
             </w:r>
             <w:r>
               <w:rPr>
@@ -1026,1394 +951,26 @@
         </w:p>
         <w:p>
           <w:pPr>
-            <w:pStyle w:val="TOC2"/>
-            <w:tabs>
-              <w:tab w:val="left" w:pos="880"/>
-              <w:tab w:val="right" w:leader="dot" w:pos="8494"/>
-            </w:tabs>
-            <w:rPr>
-              <w:rFonts w:eastAsiaTheme="minorEastAsia"/>
-              <w:noProof/>
-              <w:kern w:val="2"/>
-              <w:lang w:val="en-US"/>
-              <w14:ligatures w14:val="standardContextual"/>
-            </w:rPr>
-          </w:pPr>
-          <w:hyperlink w:anchor="_Toc137715411" w:history="1">
-            <w:r>
-              <w:rPr>
-                <w:rStyle w:val="Hyperlink"/>
-                <w:noProof/>
-              </w:rPr>
-              <w:t>4.1.</w:t>
-            </w:r>
-            <w:r>
-              <w:rPr>
-                <w:rFonts w:eastAsiaTheme="minorEastAsia"/>
-                <w:noProof/>
-                <w:kern w:val="2"/>
-                <w:lang w:val="en-US"/>
-                <w14:ligatures w14:val="standardContextual"/>
-              </w:rPr>
-              <w:tab/>
-            </w:r>
-            <w:r>
-              <w:rPr>
-                <w:rStyle w:val="Hyperlink"/>
-                <w:noProof/>
-              </w:rPr>
-              <w:t>Recolha de informação</w:t>
-            </w:r>
-            <w:r>
-              <w:rPr>
-                <w:noProof/>
-                <w:webHidden/>
-              </w:rPr>
-              <w:tab/>
-            </w:r>
-            <w:r>
-              <w:rPr>
-                <w:noProof/>
-                <w:webHidden/>
-              </w:rPr>
-              <w:fldChar w:fldCharType="begin"/>
-            </w:r>
-            <w:r>
-              <w:rPr>
-                <w:noProof/>
-                <w:webHidden/>
-              </w:rPr>
-              <w:instrText xml:space="preserve"> PAGEREF _Toc137715411 \h </w:instrText>
-            </w:r>
-            <w:r>
-              <w:rPr>
-                <w:noProof/>
-                <w:webHidden/>
-              </w:rPr>
-            </w:r>
-            <w:r>
-              <w:rPr>
-                <w:noProof/>
-                <w:webHidden/>
-              </w:rPr>
-              <w:fldChar w:fldCharType="separate"/>
-            </w:r>
-            <w:r>
-              <w:rPr>
-                <w:noProof/>
-                <w:webHidden/>
-              </w:rPr>
-              <w:t>7</w:t>
-            </w:r>
-            <w:r>
-              <w:rPr>
-                <w:noProof/>
-                <w:webHidden/>
-              </w:rPr>
-              <w:fldChar w:fldCharType="end"/>
-            </w:r>
-          </w:hyperlink>
-        </w:p>
-        <w:p>
-          <w:pPr>
-            <w:pStyle w:val="TOC3"/>
-            <w:tabs>
-              <w:tab w:val="right" w:leader="dot" w:pos="8494"/>
-            </w:tabs>
-            <w:rPr>
-              <w:rFonts w:eastAsiaTheme="minorEastAsia"/>
-              <w:noProof/>
-              <w:kern w:val="2"/>
-              <w:lang w:val="en-US"/>
-              <w14:ligatures w14:val="standardContextual"/>
-            </w:rPr>
-          </w:pPr>
-          <w:hyperlink w:anchor="_Toc137715412" w:history="1">
-            <w:r>
-              <w:rPr>
-                <w:rStyle w:val="Hyperlink"/>
-                <w:noProof/>
-              </w:rPr>
-              <w:t>U-Bike</w:t>
-            </w:r>
-            <w:r>
-              <w:rPr>
-                <w:noProof/>
-                <w:webHidden/>
-              </w:rPr>
-              <w:tab/>
-            </w:r>
-            <w:r>
-              <w:rPr>
-                <w:noProof/>
-                <w:webHidden/>
-              </w:rPr>
-              <w:fldChar w:fldCharType="begin"/>
-            </w:r>
-            <w:r>
-              <w:rPr>
-                <w:noProof/>
-                <w:webHidden/>
-              </w:rPr>
-              <w:instrText xml:space="preserve"> PAGEREF _Toc137715412 \h </w:instrText>
-            </w:r>
-            <w:r>
-              <w:rPr>
-                <w:noProof/>
-                <w:webHidden/>
-              </w:rPr>
-            </w:r>
-            <w:r>
-              <w:rPr>
-                <w:noProof/>
-                <w:webHidden/>
-              </w:rPr>
-              <w:fldChar w:fldCharType="separate"/>
-            </w:r>
-            <w:r>
-              <w:rPr>
-                <w:noProof/>
-                <w:webHidden/>
-              </w:rPr>
-              <w:t>7</w:t>
-            </w:r>
-            <w:r>
-              <w:rPr>
-                <w:noProof/>
-                <w:webHidden/>
-              </w:rPr>
-              <w:fldChar w:fldCharType="end"/>
-            </w:r>
-          </w:hyperlink>
-        </w:p>
-        <w:p>
-          <w:pPr>
-            <w:pStyle w:val="TOC3"/>
-            <w:tabs>
-              <w:tab w:val="right" w:leader="dot" w:pos="8494"/>
-            </w:tabs>
-            <w:rPr>
-              <w:rFonts w:eastAsiaTheme="minorEastAsia"/>
-              <w:noProof/>
-              <w:kern w:val="2"/>
-              <w:lang w:val="en-US"/>
-              <w14:ligatures w14:val="standardContextual"/>
-            </w:rPr>
-          </w:pPr>
-          <w:hyperlink w:anchor="_Toc137715413" w:history="1">
-            <w:r>
-              <w:rPr>
-                <w:rStyle w:val="Hyperlink"/>
-                <w:noProof/>
-              </w:rPr>
-              <w:t>U-Bike IPLeiria</w:t>
-            </w:r>
-            <w:r>
-              <w:rPr>
-                <w:noProof/>
-                <w:webHidden/>
-              </w:rPr>
-              <w:tab/>
-            </w:r>
-            <w:r>
-              <w:rPr>
-                <w:noProof/>
-                <w:webHidden/>
-              </w:rPr>
-              <w:fldChar w:fldCharType="begin"/>
-            </w:r>
-            <w:r>
-              <w:rPr>
-                <w:noProof/>
-                <w:webHidden/>
-              </w:rPr>
-              <w:instrText xml:space="preserve"> PAGEREF _Toc137715413 \h </w:instrText>
-            </w:r>
-            <w:r>
-              <w:rPr>
-                <w:noProof/>
-                <w:webHidden/>
-              </w:rPr>
-            </w:r>
-            <w:r>
-              <w:rPr>
-                <w:noProof/>
-                <w:webHidden/>
-              </w:rPr>
-              <w:fldChar w:fldCharType="separate"/>
-            </w:r>
-            <w:r>
-              <w:rPr>
-                <w:noProof/>
-                <w:webHidden/>
-              </w:rPr>
-              <w:t>13</w:t>
-            </w:r>
-            <w:r>
-              <w:rPr>
-                <w:noProof/>
-                <w:webHidden/>
-              </w:rPr>
-              <w:fldChar w:fldCharType="end"/>
-            </w:r>
-          </w:hyperlink>
-        </w:p>
-        <w:p>
-          <w:pPr>
-            <w:pStyle w:val="TOC3"/>
-            <w:tabs>
-              <w:tab w:val="right" w:leader="dot" w:pos="8494"/>
-            </w:tabs>
-            <w:rPr>
-              <w:rFonts w:eastAsiaTheme="minorEastAsia"/>
-              <w:noProof/>
-              <w:kern w:val="2"/>
-              <w:lang w:val="en-US"/>
-              <w14:ligatures w14:val="standardContextual"/>
-            </w:rPr>
-          </w:pPr>
-          <w:hyperlink w:anchor="_Toc137715414" w:history="1">
-            <w:r>
-              <w:rPr>
-                <w:rStyle w:val="Hyperlink"/>
-                <w:noProof/>
-              </w:rPr>
-              <w:t>U-Bike UPorto</w:t>
-            </w:r>
-            <w:r>
-              <w:rPr>
-                <w:noProof/>
-                <w:webHidden/>
-              </w:rPr>
-              <w:tab/>
-            </w:r>
-            <w:r>
-              <w:rPr>
-                <w:noProof/>
-                <w:webHidden/>
-              </w:rPr>
-              <w:fldChar w:fldCharType="begin"/>
-            </w:r>
-            <w:r>
-              <w:rPr>
-                <w:noProof/>
-                <w:webHidden/>
-              </w:rPr>
-              <w:instrText xml:space="preserve"> PAGEREF _Toc137715414 \h </w:instrText>
-            </w:r>
-            <w:r>
-              <w:rPr>
-                <w:noProof/>
-                <w:webHidden/>
-              </w:rPr>
-            </w:r>
-            <w:r>
-              <w:rPr>
-                <w:noProof/>
-                <w:webHidden/>
-              </w:rPr>
-              <w:fldChar w:fldCharType="separate"/>
-            </w:r>
-            <w:r>
-              <w:rPr>
-                <w:noProof/>
-                <w:webHidden/>
-              </w:rPr>
-              <w:t>14</w:t>
-            </w:r>
-            <w:r>
-              <w:rPr>
-                <w:noProof/>
-                <w:webHidden/>
-              </w:rPr>
-              <w:fldChar w:fldCharType="end"/>
-            </w:r>
-          </w:hyperlink>
-        </w:p>
-        <w:p>
-          <w:pPr>
-            <w:pStyle w:val="TOC3"/>
-            <w:tabs>
-              <w:tab w:val="right" w:leader="dot" w:pos="8494"/>
-            </w:tabs>
-            <w:rPr>
-              <w:rFonts w:eastAsiaTheme="minorEastAsia"/>
-              <w:noProof/>
-              <w:kern w:val="2"/>
-              <w:lang w:val="en-US"/>
-              <w14:ligatures w14:val="standardContextual"/>
-            </w:rPr>
-          </w:pPr>
-          <w:hyperlink w:anchor="_Toc137715415" w:history="1">
-            <w:r>
-              <w:rPr>
-                <w:rStyle w:val="Hyperlink"/>
-                <w:noProof/>
-              </w:rPr>
-              <w:t>Lime</w:t>
-            </w:r>
-            <w:r>
-              <w:rPr>
-                <w:noProof/>
-                <w:webHidden/>
-              </w:rPr>
-              <w:tab/>
-            </w:r>
-            <w:r>
-              <w:rPr>
-                <w:noProof/>
-                <w:webHidden/>
-              </w:rPr>
-              <w:fldChar w:fldCharType="begin"/>
-            </w:r>
-            <w:r>
-              <w:rPr>
-                <w:noProof/>
-                <w:webHidden/>
-              </w:rPr>
-              <w:instrText xml:space="preserve"> PAGEREF _Toc137715415 \h </w:instrText>
-            </w:r>
-            <w:r>
-              <w:rPr>
-                <w:noProof/>
-                <w:webHidden/>
-              </w:rPr>
-            </w:r>
-            <w:r>
-              <w:rPr>
-                <w:noProof/>
-                <w:webHidden/>
-              </w:rPr>
-              <w:fldChar w:fldCharType="separate"/>
-            </w:r>
-            <w:r>
-              <w:rPr>
-                <w:noProof/>
-                <w:webHidden/>
-              </w:rPr>
-              <w:t>15</w:t>
-            </w:r>
-            <w:r>
-              <w:rPr>
-                <w:noProof/>
-                <w:webHidden/>
-              </w:rPr>
-              <w:fldChar w:fldCharType="end"/>
-            </w:r>
-          </w:hyperlink>
-        </w:p>
-        <w:p>
-          <w:pPr>
             <w:pStyle w:val="TOC1"/>
             <w:rPr>
               <w:rFonts w:eastAsiaTheme="minorEastAsia"/>
               <w:kern w:val="2"/>
-              <w:lang w:val="en-US"/>
+              <w:lang w:val="en-GB" w:eastAsia="en-GB"/>
               <w14:ligatures w14:val="standardContextual"/>
             </w:rPr>
           </w:pPr>
-          <w:hyperlink w:anchor="_Toc137715416" w:history="1">
+          <w:hyperlink w:anchor="_Toc150678584" w:history="1">
             <w:r>
               <w:rPr>
                 <w:rStyle w:val="Hyperlink"/>
               </w:rPr>
-              <w:t>5.</w:t>
+              <w:t>4.</w:t>
             </w:r>
             <w:r>
               <w:rPr>
                 <w:rFonts w:eastAsiaTheme="minorEastAsia"/>
                 <w:kern w:val="2"/>
-                <w:lang w:val="en-US"/>
-                <w14:ligatures w14:val="standardContextual"/>
-              </w:rPr>
-              <w:tab/>
-            </w:r>
-            <w:r>
-              <w:rPr>
-                <w:rStyle w:val="Hyperlink"/>
-              </w:rPr>
-              <w:t>Requisitos funcionais e não funcionais</w:t>
-            </w:r>
-            <w:r>
-              <w:rPr>
-                <w:webHidden/>
-              </w:rPr>
-              <w:tab/>
-            </w:r>
-            <w:r>
-              <w:rPr>
-                <w:webHidden/>
-              </w:rPr>
-              <w:fldChar w:fldCharType="begin"/>
-            </w:r>
-            <w:r>
-              <w:rPr>
-                <w:webHidden/>
-              </w:rPr>
-              <w:instrText xml:space="preserve"> PAGEREF _Toc137715416 \h </w:instrText>
-            </w:r>
-            <w:r>
-              <w:rPr>
-                <w:webHidden/>
-              </w:rPr>
-            </w:r>
-            <w:r>
-              <w:rPr>
-                <w:webHidden/>
-              </w:rPr>
-              <w:fldChar w:fldCharType="separate"/>
-            </w:r>
-            <w:r>
-              <w:rPr>
-                <w:webHidden/>
-              </w:rPr>
-              <w:t>17</w:t>
-            </w:r>
-            <w:r>
-              <w:rPr>
-                <w:webHidden/>
-              </w:rPr>
-              <w:fldChar w:fldCharType="end"/>
-            </w:r>
-          </w:hyperlink>
-        </w:p>
-        <w:p>
-          <w:pPr>
-            <w:pStyle w:val="TOC2"/>
-            <w:tabs>
-              <w:tab w:val="left" w:pos="880"/>
-              <w:tab w:val="right" w:leader="dot" w:pos="8494"/>
-            </w:tabs>
-            <w:rPr>
-              <w:rFonts w:eastAsiaTheme="minorEastAsia"/>
-              <w:noProof/>
-              <w:kern w:val="2"/>
-              <w:lang w:val="en-US"/>
-              <w14:ligatures w14:val="standardContextual"/>
-            </w:rPr>
-          </w:pPr>
-          <w:hyperlink w:anchor="_Toc137715417" w:history="1">
-            <w:r>
-              <w:rPr>
-                <w:rStyle w:val="Hyperlink"/>
-                <w:noProof/>
-              </w:rPr>
-              <w:t>5.1.</w:t>
-            </w:r>
-            <w:r>
-              <w:rPr>
-                <w:rFonts w:eastAsiaTheme="minorEastAsia"/>
-                <w:noProof/>
-                <w:kern w:val="2"/>
-                <w:lang w:val="en-US"/>
-                <w14:ligatures w14:val="standardContextual"/>
-              </w:rPr>
-              <w:tab/>
-            </w:r>
-            <w:r>
-              <w:rPr>
-                <w:rStyle w:val="Hyperlink"/>
-                <w:noProof/>
-              </w:rPr>
-              <w:t>Requisitos funcionais</w:t>
-            </w:r>
-            <w:r>
-              <w:rPr>
-                <w:noProof/>
-                <w:webHidden/>
-              </w:rPr>
-              <w:tab/>
-            </w:r>
-            <w:r>
-              <w:rPr>
-                <w:noProof/>
-                <w:webHidden/>
-              </w:rPr>
-              <w:fldChar w:fldCharType="begin"/>
-            </w:r>
-            <w:r>
-              <w:rPr>
-                <w:noProof/>
-                <w:webHidden/>
-              </w:rPr>
-              <w:instrText xml:space="preserve"> PAGEREF _Toc137715417 \h </w:instrText>
-            </w:r>
-            <w:r>
-              <w:rPr>
-                <w:noProof/>
-                <w:webHidden/>
-              </w:rPr>
-            </w:r>
-            <w:r>
-              <w:rPr>
-                <w:noProof/>
-                <w:webHidden/>
-              </w:rPr>
-              <w:fldChar w:fldCharType="separate"/>
-            </w:r>
-            <w:r>
-              <w:rPr>
-                <w:noProof/>
-                <w:webHidden/>
-              </w:rPr>
-              <w:t>17</w:t>
-            </w:r>
-            <w:r>
-              <w:rPr>
-                <w:noProof/>
-                <w:webHidden/>
-              </w:rPr>
-              <w:fldChar w:fldCharType="end"/>
-            </w:r>
-          </w:hyperlink>
-        </w:p>
-        <w:p>
-          <w:pPr>
-            <w:pStyle w:val="TOC2"/>
-            <w:tabs>
-              <w:tab w:val="left" w:pos="880"/>
-              <w:tab w:val="right" w:leader="dot" w:pos="8494"/>
-            </w:tabs>
-            <w:rPr>
-              <w:rFonts w:eastAsiaTheme="minorEastAsia"/>
-              <w:noProof/>
-              <w:kern w:val="2"/>
-              <w:lang w:val="en-US"/>
-              <w14:ligatures w14:val="standardContextual"/>
-            </w:rPr>
-          </w:pPr>
-          <w:hyperlink w:anchor="_Toc137715418" w:history="1">
-            <w:r>
-              <w:rPr>
-                <w:rStyle w:val="Hyperlink"/>
-                <w:noProof/>
-              </w:rPr>
-              <w:t>5.2.</w:t>
-            </w:r>
-            <w:r>
-              <w:rPr>
-                <w:rFonts w:eastAsiaTheme="minorEastAsia"/>
-                <w:noProof/>
-                <w:kern w:val="2"/>
-                <w:lang w:val="en-US"/>
-                <w14:ligatures w14:val="standardContextual"/>
-              </w:rPr>
-              <w:tab/>
-            </w:r>
-            <w:r>
-              <w:rPr>
-                <w:rStyle w:val="Hyperlink"/>
-                <w:noProof/>
-              </w:rPr>
-              <w:t>Requisitos não funcionais</w:t>
-            </w:r>
-            <w:r>
-              <w:rPr>
-                <w:noProof/>
-                <w:webHidden/>
-              </w:rPr>
-              <w:tab/>
-            </w:r>
-            <w:r>
-              <w:rPr>
-                <w:noProof/>
-                <w:webHidden/>
-              </w:rPr>
-              <w:fldChar w:fldCharType="begin"/>
-            </w:r>
-            <w:r>
-              <w:rPr>
-                <w:noProof/>
-                <w:webHidden/>
-              </w:rPr>
-              <w:instrText xml:space="preserve"> PAGEREF _Toc137715418 \h </w:instrText>
-            </w:r>
-            <w:r>
-              <w:rPr>
-                <w:noProof/>
-                <w:webHidden/>
-              </w:rPr>
-            </w:r>
-            <w:r>
-              <w:rPr>
-                <w:noProof/>
-                <w:webHidden/>
-              </w:rPr>
-              <w:fldChar w:fldCharType="separate"/>
-            </w:r>
-            <w:r>
-              <w:rPr>
-                <w:noProof/>
-                <w:webHidden/>
-              </w:rPr>
-              <w:t>18</w:t>
-            </w:r>
-            <w:r>
-              <w:rPr>
-                <w:noProof/>
-                <w:webHidden/>
-              </w:rPr>
-              <w:fldChar w:fldCharType="end"/>
-            </w:r>
-          </w:hyperlink>
-        </w:p>
-        <w:p>
-          <w:pPr>
-            <w:pStyle w:val="TOC1"/>
-            <w:rPr>
-              <w:rFonts w:eastAsiaTheme="minorEastAsia"/>
-              <w:kern w:val="2"/>
-              <w:lang w:val="en-US"/>
-              <w14:ligatures w14:val="standardContextual"/>
-            </w:rPr>
-          </w:pPr>
-          <w:hyperlink w:anchor="_Toc137715419" w:history="1">
-            <w:r>
-              <w:rPr>
-                <w:rStyle w:val="Hyperlink"/>
-              </w:rPr>
-              <w:t>6.</w:t>
-            </w:r>
-            <w:r>
-              <w:rPr>
-                <w:rFonts w:eastAsiaTheme="minorEastAsia"/>
-                <w:kern w:val="2"/>
-                <w:lang w:val="en-US"/>
-                <w14:ligatures w14:val="standardContextual"/>
-              </w:rPr>
-              <w:tab/>
-            </w:r>
-            <w:r>
-              <w:rPr>
-                <w:rStyle w:val="Hyperlink"/>
-              </w:rPr>
-              <w:t>Funcionalidades</w:t>
-            </w:r>
-            <w:r>
-              <w:rPr>
-                <w:webHidden/>
-              </w:rPr>
-              <w:tab/>
-            </w:r>
-            <w:r>
-              <w:rPr>
-                <w:webHidden/>
-              </w:rPr>
-              <w:fldChar w:fldCharType="begin"/>
-            </w:r>
-            <w:r>
-              <w:rPr>
-                <w:webHidden/>
-              </w:rPr>
-              <w:instrText xml:space="preserve"> PAGEREF _Toc137715419 \h </w:instrText>
-            </w:r>
-            <w:r>
-              <w:rPr>
-                <w:webHidden/>
-              </w:rPr>
-            </w:r>
-            <w:r>
-              <w:rPr>
-                <w:webHidden/>
-              </w:rPr>
-              <w:fldChar w:fldCharType="separate"/>
-            </w:r>
-            <w:r>
-              <w:rPr>
-                <w:webHidden/>
-              </w:rPr>
-              <w:t>19</w:t>
-            </w:r>
-            <w:r>
-              <w:rPr>
-                <w:webHidden/>
-              </w:rPr>
-              <w:fldChar w:fldCharType="end"/>
-            </w:r>
-          </w:hyperlink>
-        </w:p>
-        <w:p>
-          <w:pPr>
-            <w:pStyle w:val="TOC2"/>
-            <w:tabs>
-              <w:tab w:val="left" w:pos="880"/>
-              <w:tab w:val="right" w:leader="dot" w:pos="8494"/>
-            </w:tabs>
-            <w:rPr>
-              <w:rFonts w:eastAsiaTheme="minorEastAsia"/>
-              <w:noProof/>
-              <w:kern w:val="2"/>
-              <w:lang w:val="en-US"/>
-              <w14:ligatures w14:val="standardContextual"/>
-            </w:rPr>
-          </w:pPr>
-          <w:hyperlink w:anchor="_Toc137715420" w:history="1">
-            <w:r>
-              <w:rPr>
-                <w:rStyle w:val="Hyperlink"/>
-                <w:noProof/>
-              </w:rPr>
-              <w:t>6.1.</w:t>
-            </w:r>
-            <w:r>
-              <w:rPr>
-                <w:rFonts w:eastAsiaTheme="minorEastAsia"/>
-                <w:noProof/>
-                <w:kern w:val="2"/>
-                <w:lang w:val="en-US"/>
-                <w14:ligatures w14:val="standardContextual"/>
-              </w:rPr>
-              <w:tab/>
-            </w:r>
-            <w:r>
-              <w:rPr>
-                <w:rStyle w:val="Hyperlink"/>
-                <w:noProof/>
-              </w:rPr>
-              <w:t>U-Bike</w:t>
-            </w:r>
-            <w:r>
-              <w:rPr>
-                <w:noProof/>
-                <w:webHidden/>
-              </w:rPr>
-              <w:tab/>
-            </w:r>
-            <w:r>
-              <w:rPr>
-                <w:noProof/>
-                <w:webHidden/>
-              </w:rPr>
-              <w:fldChar w:fldCharType="begin"/>
-            </w:r>
-            <w:r>
-              <w:rPr>
-                <w:noProof/>
-                <w:webHidden/>
-              </w:rPr>
-              <w:instrText xml:space="preserve"> PAGEREF _Toc137715420 \h </w:instrText>
-            </w:r>
-            <w:r>
-              <w:rPr>
-                <w:noProof/>
-                <w:webHidden/>
-              </w:rPr>
-            </w:r>
-            <w:r>
-              <w:rPr>
-                <w:noProof/>
-                <w:webHidden/>
-              </w:rPr>
-              <w:fldChar w:fldCharType="separate"/>
-            </w:r>
-            <w:r>
-              <w:rPr>
-                <w:noProof/>
-                <w:webHidden/>
-              </w:rPr>
-              <w:t>19</w:t>
-            </w:r>
-            <w:r>
-              <w:rPr>
-                <w:noProof/>
-                <w:webHidden/>
-              </w:rPr>
-              <w:fldChar w:fldCharType="end"/>
-            </w:r>
-          </w:hyperlink>
-        </w:p>
-        <w:p>
-          <w:pPr>
-            <w:pStyle w:val="TOC2"/>
-            <w:tabs>
-              <w:tab w:val="left" w:pos="880"/>
-              <w:tab w:val="right" w:leader="dot" w:pos="8494"/>
-            </w:tabs>
-            <w:rPr>
-              <w:rFonts w:eastAsiaTheme="minorEastAsia"/>
-              <w:noProof/>
-              <w:kern w:val="2"/>
-              <w:lang w:val="en-US"/>
-              <w14:ligatures w14:val="standardContextual"/>
-            </w:rPr>
-          </w:pPr>
-          <w:hyperlink w:anchor="_Toc137715421" w:history="1">
-            <w:r>
-              <w:rPr>
-                <w:rStyle w:val="Hyperlink"/>
-                <w:noProof/>
-              </w:rPr>
-              <w:t>6.2.</w:t>
-            </w:r>
-            <w:r>
-              <w:rPr>
-                <w:rFonts w:eastAsiaTheme="minorEastAsia"/>
-                <w:noProof/>
-                <w:kern w:val="2"/>
-                <w:lang w:val="en-US"/>
-                <w14:ligatures w14:val="standardContextual"/>
-              </w:rPr>
-              <w:tab/>
-            </w:r>
-            <w:r>
-              <w:rPr>
-                <w:rStyle w:val="Hyperlink"/>
-                <w:noProof/>
-              </w:rPr>
-              <w:t>U-Bike Management</w:t>
-            </w:r>
-            <w:r>
-              <w:rPr>
-                <w:noProof/>
-                <w:webHidden/>
-              </w:rPr>
-              <w:tab/>
-            </w:r>
-            <w:r>
-              <w:rPr>
-                <w:noProof/>
-                <w:webHidden/>
-              </w:rPr>
-              <w:fldChar w:fldCharType="begin"/>
-            </w:r>
-            <w:r>
-              <w:rPr>
-                <w:noProof/>
-                <w:webHidden/>
-              </w:rPr>
-              <w:instrText xml:space="preserve"> PAGEREF _Toc137715421 \h </w:instrText>
-            </w:r>
-            <w:r>
-              <w:rPr>
-                <w:noProof/>
-                <w:webHidden/>
-              </w:rPr>
-            </w:r>
-            <w:r>
-              <w:rPr>
-                <w:noProof/>
-                <w:webHidden/>
-              </w:rPr>
-              <w:fldChar w:fldCharType="separate"/>
-            </w:r>
-            <w:r>
-              <w:rPr>
-                <w:noProof/>
-                <w:webHidden/>
-              </w:rPr>
-              <w:t>20</w:t>
-            </w:r>
-            <w:r>
-              <w:rPr>
-                <w:noProof/>
-                <w:webHidden/>
-              </w:rPr>
-              <w:fldChar w:fldCharType="end"/>
-            </w:r>
-          </w:hyperlink>
-        </w:p>
-        <w:p>
-          <w:pPr>
-            <w:pStyle w:val="TOC1"/>
-            <w:rPr>
-              <w:rFonts w:eastAsiaTheme="minorEastAsia"/>
-              <w:kern w:val="2"/>
-              <w:lang w:val="en-US"/>
-              <w14:ligatures w14:val="standardContextual"/>
-            </w:rPr>
-          </w:pPr>
-          <w:hyperlink w:anchor="_Toc137715422" w:history="1">
-            <w:r>
-              <w:rPr>
-                <w:rStyle w:val="Hyperlink"/>
-              </w:rPr>
-              <w:t>7.</w:t>
-            </w:r>
-            <w:r>
-              <w:rPr>
-                <w:rFonts w:eastAsiaTheme="minorEastAsia"/>
-                <w:kern w:val="2"/>
-                <w:lang w:val="en-US"/>
-                <w14:ligatures w14:val="standardContextual"/>
-              </w:rPr>
-              <w:tab/>
-            </w:r>
-            <w:r>
-              <w:rPr>
-                <w:rStyle w:val="Hyperlink"/>
-              </w:rPr>
-              <w:t>Utilizadores</w:t>
-            </w:r>
-            <w:r>
-              <w:rPr>
-                <w:webHidden/>
-              </w:rPr>
-              <w:tab/>
-            </w:r>
-            <w:r>
-              <w:rPr>
-                <w:webHidden/>
-              </w:rPr>
-              <w:fldChar w:fldCharType="begin"/>
-            </w:r>
-            <w:r>
-              <w:rPr>
-                <w:webHidden/>
-              </w:rPr>
-              <w:instrText xml:space="preserve"> PAGEREF _Toc137715422 \h </w:instrText>
-            </w:r>
-            <w:r>
-              <w:rPr>
-                <w:webHidden/>
-              </w:rPr>
-            </w:r>
-            <w:r>
-              <w:rPr>
-                <w:webHidden/>
-              </w:rPr>
-              <w:fldChar w:fldCharType="separate"/>
-            </w:r>
-            <w:r>
-              <w:rPr>
-                <w:webHidden/>
-              </w:rPr>
-              <w:t>21</w:t>
-            </w:r>
-            <w:r>
-              <w:rPr>
-                <w:webHidden/>
-              </w:rPr>
-              <w:fldChar w:fldCharType="end"/>
-            </w:r>
-          </w:hyperlink>
-        </w:p>
-        <w:p>
-          <w:pPr>
-            <w:pStyle w:val="TOC1"/>
-            <w:rPr>
-              <w:rFonts w:eastAsiaTheme="minorEastAsia"/>
-              <w:kern w:val="2"/>
-              <w:lang w:val="en-US"/>
-              <w14:ligatures w14:val="standardContextual"/>
-            </w:rPr>
-          </w:pPr>
-          <w:hyperlink w:anchor="_Toc137715423" w:history="1">
-            <w:r>
-              <w:rPr>
-                <w:rStyle w:val="Hyperlink"/>
-              </w:rPr>
-              <w:t>8.</w:t>
-            </w:r>
-            <w:r>
-              <w:rPr>
-                <w:rFonts w:eastAsiaTheme="minorEastAsia"/>
-                <w:kern w:val="2"/>
-                <w:lang w:val="en-US"/>
-                <w14:ligatures w14:val="standardContextual"/>
-              </w:rPr>
-              <w:tab/>
-            </w:r>
-            <w:r>
-              <w:rPr>
-                <w:rStyle w:val="Hyperlink"/>
-              </w:rPr>
-              <w:t>Diagrama de Casos de Uso</w:t>
-            </w:r>
-            <w:r>
-              <w:rPr>
-                <w:webHidden/>
-              </w:rPr>
-              <w:tab/>
-            </w:r>
-            <w:r>
-              <w:rPr>
-                <w:webHidden/>
-              </w:rPr>
-              <w:fldChar w:fldCharType="begin"/>
-            </w:r>
-            <w:r>
-              <w:rPr>
-                <w:webHidden/>
-              </w:rPr>
-              <w:instrText xml:space="preserve"> PAGEREF _Toc137715423 \h </w:instrText>
-            </w:r>
-            <w:r>
-              <w:rPr>
-                <w:webHidden/>
-              </w:rPr>
-            </w:r>
-            <w:r>
-              <w:rPr>
-                <w:webHidden/>
-              </w:rPr>
-              <w:fldChar w:fldCharType="separate"/>
-            </w:r>
-            <w:r>
-              <w:rPr>
-                <w:webHidden/>
-              </w:rPr>
-              <w:t>22</w:t>
-            </w:r>
-            <w:r>
-              <w:rPr>
-                <w:webHidden/>
-              </w:rPr>
-              <w:fldChar w:fldCharType="end"/>
-            </w:r>
-          </w:hyperlink>
-        </w:p>
-        <w:p>
-          <w:pPr>
-            <w:pStyle w:val="TOC2"/>
-            <w:tabs>
-              <w:tab w:val="left" w:pos="880"/>
-              <w:tab w:val="right" w:leader="dot" w:pos="8494"/>
-            </w:tabs>
-            <w:rPr>
-              <w:rFonts w:eastAsiaTheme="minorEastAsia"/>
-              <w:noProof/>
-              <w:kern w:val="2"/>
-              <w:lang w:val="en-US"/>
-              <w14:ligatures w14:val="standardContextual"/>
-            </w:rPr>
-          </w:pPr>
-          <w:hyperlink w:anchor="_Toc137715424" w:history="1">
-            <w:r>
-              <w:rPr>
-                <w:rStyle w:val="Hyperlink"/>
-                <w:noProof/>
-              </w:rPr>
-              <w:t>8.1.</w:t>
-            </w:r>
-            <w:r>
-              <w:rPr>
-                <w:rFonts w:eastAsiaTheme="minorEastAsia"/>
-                <w:noProof/>
-                <w:kern w:val="2"/>
-                <w:lang w:val="en-US"/>
-                <w14:ligatures w14:val="standardContextual"/>
-              </w:rPr>
-              <w:tab/>
-            </w:r>
-            <w:r>
-              <w:rPr>
-                <w:rStyle w:val="Hyperlink"/>
-                <w:noProof/>
-              </w:rPr>
-              <w:t>U-Bike</w:t>
-            </w:r>
-            <w:r>
-              <w:rPr>
-                <w:noProof/>
-                <w:webHidden/>
-              </w:rPr>
-              <w:tab/>
-            </w:r>
-            <w:r>
-              <w:rPr>
-                <w:noProof/>
-                <w:webHidden/>
-              </w:rPr>
-              <w:fldChar w:fldCharType="begin"/>
-            </w:r>
-            <w:r>
-              <w:rPr>
-                <w:noProof/>
-                <w:webHidden/>
-              </w:rPr>
-              <w:instrText xml:space="preserve"> PAGEREF _Toc137715424 \h </w:instrText>
-            </w:r>
-            <w:r>
-              <w:rPr>
-                <w:noProof/>
-                <w:webHidden/>
-              </w:rPr>
-            </w:r>
-            <w:r>
-              <w:rPr>
-                <w:noProof/>
-                <w:webHidden/>
-              </w:rPr>
-              <w:fldChar w:fldCharType="separate"/>
-            </w:r>
-            <w:r>
-              <w:rPr>
-                <w:noProof/>
-                <w:webHidden/>
-              </w:rPr>
-              <w:t>22</w:t>
-            </w:r>
-            <w:r>
-              <w:rPr>
-                <w:noProof/>
-                <w:webHidden/>
-              </w:rPr>
-              <w:fldChar w:fldCharType="end"/>
-            </w:r>
-          </w:hyperlink>
-        </w:p>
-        <w:p>
-          <w:pPr>
-            <w:pStyle w:val="TOC2"/>
-            <w:tabs>
-              <w:tab w:val="left" w:pos="880"/>
-              <w:tab w:val="right" w:leader="dot" w:pos="8494"/>
-            </w:tabs>
-            <w:rPr>
-              <w:rFonts w:eastAsiaTheme="minorEastAsia"/>
-              <w:noProof/>
-              <w:kern w:val="2"/>
-              <w:lang w:val="en-US"/>
-              <w14:ligatures w14:val="standardContextual"/>
-            </w:rPr>
-          </w:pPr>
-          <w:hyperlink w:anchor="_Toc137715425" w:history="1">
-            <w:r>
-              <w:rPr>
-                <w:rStyle w:val="Hyperlink"/>
-                <w:noProof/>
-              </w:rPr>
-              <w:t>8.2.</w:t>
-            </w:r>
-            <w:r>
-              <w:rPr>
-                <w:rFonts w:eastAsiaTheme="minorEastAsia"/>
-                <w:noProof/>
-                <w:kern w:val="2"/>
-                <w:lang w:val="en-US"/>
-                <w14:ligatures w14:val="standardContextual"/>
-              </w:rPr>
-              <w:tab/>
-            </w:r>
-            <w:r>
-              <w:rPr>
-                <w:rStyle w:val="Hyperlink"/>
-                <w:noProof/>
-              </w:rPr>
-              <w:t>U-Bike Management</w:t>
-            </w:r>
-            <w:r>
-              <w:rPr>
-                <w:noProof/>
-                <w:webHidden/>
-              </w:rPr>
-              <w:tab/>
-            </w:r>
-            <w:r>
-              <w:rPr>
-                <w:noProof/>
-                <w:webHidden/>
-              </w:rPr>
-              <w:fldChar w:fldCharType="begin"/>
-            </w:r>
-            <w:r>
-              <w:rPr>
-                <w:noProof/>
-                <w:webHidden/>
-              </w:rPr>
-              <w:instrText xml:space="preserve"> PAGEREF _Toc137715425 \h </w:instrText>
-            </w:r>
-            <w:r>
-              <w:rPr>
-                <w:noProof/>
-                <w:webHidden/>
-              </w:rPr>
-            </w:r>
-            <w:r>
-              <w:rPr>
-                <w:noProof/>
-                <w:webHidden/>
-              </w:rPr>
-              <w:fldChar w:fldCharType="separate"/>
-            </w:r>
-            <w:r>
-              <w:rPr>
-                <w:noProof/>
-                <w:webHidden/>
-              </w:rPr>
-              <w:t>23</w:t>
-            </w:r>
-            <w:r>
-              <w:rPr>
-                <w:noProof/>
-                <w:webHidden/>
-              </w:rPr>
-              <w:fldChar w:fldCharType="end"/>
-            </w:r>
-          </w:hyperlink>
-        </w:p>
-        <w:p>
-          <w:pPr>
-            <w:pStyle w:val="TOC1"/>
-            <w:rPr>
-              <w:rFonts w:eastAsiaTheme="minorEastAsia"/>
-              <w:kern w:val="2"/>
-              <w:lang w:val="en-US"/>
-              <w14:ligatures w14:val="standardContextual"/>
-            </w:rPr>
-          </w:pPr>
-          <w:hyperlink w:anchor="_Toc137715426" w:history="1">
-            <w:r>
-              <w:rPr>
-                <w:rStyle w:val="Hyperlink"/>
-              </w:rPr>
-              <w:t>9.</w:t>
-            </w:r>
-            <w:r>
-              <w:rPr>
-                <w:rFonts w:eastAsiaTheme="minorEastAsia"/>
-                <w:kern w:val="2"/>
-                <w:lang w:val="en-US"/>
-                <w14:ligatures w14:val="standardContextual"/>
-              </w:rPr>
-              <w:tab/>
-            </w:r>
-            <w:r>
-              <w:rPr>
-                <w:rStyle w:val="Hyperlink"/>
-              </w:rPr>
-              <w:t>Diagrama de Classes</w:t>
-            </w:r>
-            <w:r>
-              <w:rPr>
-                <w:webHidden/>
-              </w:rPr>
-              <w:tab/>
-            </w:r>
-            <w:r>
-              <w:rPr>
-                <w:webHidden/>
-              </w:rPr>
-              <w:fldChar w:fldCharType="begin"/>
-            </w:r>
-            <w:r>
-              <w:rPr>
-                <w:webHidden/>
-              </w:rPr>
-              <w:instrText xml:space="preserve"> PAGEREF _Toc137715426 \h </w:instrText>
-            </w:r>
-            <w:r>
-              <w:rPr>
-                <w:webHidden/>
-              </w:rPr>
-            </w:r>
-            <w:r>
-              <w:rPr>
-                <w:webHidden/>
-              </w:rPr>
-              <w:fldChar w:fldCharType="separate"/>
-            </w:r>
-            <w:r>
-              <w:rPr>
-                <w:webHidden/>
-              </w:rPr>
-              <w:t>24</w:t>
-            </w:r>
-            <w:r>
-              <w:rPr>
-                <w:webHidden/>
-              </w:rPr>
-              <w:fldChar w:fldCharType="end"/>
-            </w:r>
-          </w:hyperlink>
-        </w:p>
-        <w:p>
-          <w:pPr>
-            <w:pStyle w:val="TOC1"/>
-            <w:rPr>
-              <w:rFonts w:eastAsiaTheme="minorEastAsia"/>
-              <w:kern w:val="2"/>
-              <w:lang w:val="en-US"/>
-              <w14:ligatures w14:val="standardContextual"/>
-            </w:rPr>
-          </w:pPr>
-          <w:hyperlink w:anchor="_Toc137715427" w:history="1">
-            <w:r>
-              <w:rPr>
-                <w:rStyle w:val="Hyperlink"/>
-              </w:rPr>
-              <w:t>10.</w:t>
-            </w:r>
-            <w:r>
-              <w:rPr>
-                <w:rFonts w:eastAsiaTheme="minorEastAsia"/>
-                <w:kern w:val="2"/>
-                <w:lang w:val="en-US"/>
-                <w14:ligatures w14:val="standardContextual"/>
-              </w:rPr>
-              <w:tab/>
-            </w:r>
-            <w:r>
-              <w:rPr>
-                <w:rStyle w:val="Hyperlink"/>
-              </w:rPr>
-              <w:t>Diagramas de Sequência</w:t>
-            </w:r>
-            <w:r>
-              <w:rPr>
-                <w:webHidden/>
-              </w:rPr>
-              <w:tab/>
-            </w:r>
-            <w:r>
-              <w:rPr>
-                <w:webHidden/>
-              </w:rPr>
-              <w:fldChar w:fldCharType="begin"/>
-            </w:r>
-            <w:r>
-              <w:rPr>
-                <w:webHidden/>
-              </w:rPr>
-              <w:instrText xml:space="preserve"> PAGEREF _Toc137715427 \h </w:instrText>
-            </w:r>
-            <w:r>
-              <w:rPr>
-                <w:webHidden/>
-              </w:rPr>
-            </w:r>
-            <w:r>
-              <w:rPr>
-                <w:webHidden/>
-              </w:rPr>
-              <w:fldChar w:fldCharType="separate"/>
-            </w:r>
-            <w:r>
-              <w:rPr>
-                <w:webHidden/>
-              </w:rPr>
-              <w:t>25</w:t>
-            </w:r>
-            <w:r>
-              <w:rPr>
-                <w:webHidden/>
-              </w:rPr>
-              <w:fldChar w:fldCharType="end"/>
-            </w:r>
-          </w:hyperlink>
-        </w:p>
-        <w:p>
-          <w:pPr>
-            <w:pStyle w:val="TOC1"/>
-            <w:rPr>
-              <w:rFonts w:eastAsiaTheme="minorEastAsia"/>
-              <w:kern w:val="2"/>
-              <w:lang w:val="en-US"/>
-              <w14:ligatures w14:val="standardContextual"/>
-            </w:rPr>
-          </w:pPr>
-          <w:hyperlink w:anchor="_Toc137715428" w:history="1">
-            <w:r>
-              <w:rPr>
-                <w:rStyle w:val="Hyperlink"/>
-              </w:rPr>
-              <w:t>11.</w:t>
-            </w:r>
-            <w:r>
-              <w:rPr>
-                <w:rFonts w:eastAsiaTheme="minorEastAsia"/>
-                <w:kern w:val="2"/>
-                <w:lang w:val="en-US"/>
+                <w:lang w:val="en-GB" w:eastAsia="en-GB"/>
                 <w14:ligatures w14:val="standardContextual"/>
               </w:rPr>
               <w:tab/>
@@ -2440,7 +997,7 @@
               <w:rPr>
                 <w:webHidden/>
               </w:rPr>
-              <w:instrText xml:space="preserve"> PAGEREF _Toc137715428 \h </w:instrText>
+              <w:instrText xml:space="preserve"> PAGEREF _Toc150678584 \h </w:instrText>
             </w:r>
             <w:r>
               <w:rPr>
@@ -2457,7 +1014,82 @@
               <w:rPr>
                 <w:webHidden/>
               </w:rPr>
-              <w:t>34</w:t>
+              <w:t>13</w:t>
+            </w:r>
+            <w:r>
+              <w:rPr>
+                <w:webHidden/>
+              </w:rPr>
+              <w:fldChar w:fldCharType="end"/>
+            </w:r>
+          </w:hyperlink>
+        </w:p>
+        <w:p>
+          <w:pPr>
+            <w:pStyle w:val="TOC1"/>
+            <w:rPr>
+              <w:rFonts w:eastAsiaTheme="minorEastAsia"/>
+              <w:kern w:val="2"/>
+              <w:lang w:val="en-GB" w:eastAsia="en-GB"/>
+              <w14:ligatures w14:val="standardContextual"/>
+            </w:rPr>
+          </w:pPr>
+          <w:hyperlink w:anchor="_Toc150678585" w:history="1">
+            <w:r>
+              <w:rPr>
+                <w:rStyle w:val="Hyperlink"/>
+              </w:rPr>
+              <w:t>5.</w:t>
+            </w:r>
+            <w:r>
+              <w:rPr>
+                <w:rFonts w:eastAsiaTheme="minorEastAsia"/>
+                <w:kern w:val="2"/>
+                <w:lang w:val="en-GB" w:eastAsia="en-GB"/>
+                <w14:ligatures w14:val="standardContextual"/>
+              </w:rPr>
+              <w:tab/>
+            </w:r>
+            <w:r>
+              <w:rPr>
+                <w:rStyle w:val="Hyperlink"/>
+              </w:rPr>
+              <w:t>Bibliografia</w:t>
+            </w:r>
+            <w:r>
+              <w:rPr>
+                <w:webHidden/>
+              </w:rPr>
+              <w:tab/>
+            </w:r>
+            <w:r>
+              <w:rPr>
+                <w:webHidden/>
+              </w:rPr>
+              <w:fldChar w:fldCharType="begin"/>
+            </w:r>
+            <w:r>
+              <w:rPr>
+                <w:webHidden/>
+              </w:rPr>
+              <w:instrText xml:space="preserve"> PAGEREF _Toc150678585 \h </w:instrText>
+            </w:r>
+            <w:r>
+              <w:rPr>
+                <w:webHidden/>
+              </w:rPr>
+            </w:r>
+            <w:r>
+              <w:rPr>
+                <w:webHidden/>
+              </w:rPr>
+              <w:fldChar w:fldCharType="separate"/>
+            </w:r>
+            <w:r>
+              <w:rPr>
+                <w:webHidden/>
+              </w:rPr>
+              <w:t>14</w:t>
             </w:r>
             <w:r>
               <w:rPr>
@@ -2532,49 +1164,36 @@
     </w:p>
     <w:p>
       <w:pPr>
-        <w:pStyle w:val="TOC1"/>
-        <w:rPr>
-          <w:rFonts w:eastAsiaTheme="minorEastAsia"/>
-          <w:kern w:val="2"/>
-          <w14:ligatures w14:val="standardContextual"/>
-        </w:rPr>
-      </w:pPr>
-      <w:r>
+        <w:rPr>
+          <w:lang w:val="en-GB"/>
+        </w:rPr>
+      </w:pPr>
+      <w:r>
+        <w:rPr>
+          <w:noProof/>
+        </w:rPr>
         <w:fldChar w:fldCharType="begin"/>
       </w:r>
       <w:r>
+        <w:rPr>
+          <w:lang w:val="en-GB"/>
+        </w:rPr>
         <w:instrText xml:space="preserve"> TOC \t "Figuras,1" </w:instrText>
       </w:r>
       <w:r>
+        <w:rPr>
+          <w:noProof/>
+        </w:rPr>
         <w:fldChar w:fldCharType="separate"/>
       </w:r>
-    </w:p>
-    <w:p>
-      <w:pPr>
-        <w:pStyle w:val="TOC1"/>
-        <w:rPr>
-          <w:rFonts w:eastAsiaTheme="minorEastAsia"/>
-          <w:kern w:val="2"/>
-          <w14:ligatures w14:val="standardContextual"/>
-        </w:rPr>
-      </w:pPr>
-      <w:r>
-        <w:t>Figura 1: Quadro de análise do projeto.</w:t>
-      </w:r>
-      <w:r>
-        <w:tab/>
-      </w:r>
-      <w:r>
-        <w:fldChar w:fldCharType="begin"/>
-      </w:r>
-      <w:r>
-        <w:instrText xml:space="preserve"> PAGEREF _Toc137720802 \h </w:instrText>
-      </w:r>
-      <w:r>
-        <w:fldChar w:fldCharType="separate"/>
-      </w:r>
-      <w:r>
-        <w:t>8</w:t>
+      <w:r>
+        <w:rPr>
+          <w:b/>
+          <w:bCs/>
+          <w:noProof/>
+          <w:lang w:val="en-US"/>
+        </w:rPr>
+        <w:t>No table of contents entries found.</w:t>
       </w:r>
       <w:r>
         <w:fldChar w:fldCharType="end"/>
@@ -2582,1172 +1201,15 @@
     </w:p>
     <w:p>
       <w:pPr>
-        <w:pStyle w:val="TOC1"/>
-        <w:rPr>
-          <w:rFonts w:eastAsiaTheme="minorEastAsia"/>
-          <w:kern w:val="2"/>
-          <w14:ligatures w14:val="standardContextual"/>
-        </w:rPr>
-      </w:pPr>
-      <w:r>
-        <w:t>Figura 2: Quadro de desenho do projeto.</w:t>
-      </w:r>
-      <w:r>
-        <w:tab/>
-      </w:r>
-      <w:r>
-        <w:fldChar w:fldCharType="begin"/>
-      </w:r>
-      <w:r>
-        <w:instrText xml:space="preserve"> PAGEREF _Toc137720804 \h </w:instrText>
-      </w:r>
-      <w:r>
-        <w:fldChar w:fldCharType="separate"/>
-      </w:r>
-      <w:r>
-        <w:t>8</w:t>
-      </w:r>
-      <w:r>
-        <w:fldChar w:fldCharType="end"/>
-      </w:r>
-    </w:p>
-    <w:p>
-      <w:pPr>
-        <w:pStyle w:val="TOC1"/>
-        <w:rPr>
-          <w:rFonts w:eastAsiaTheme="minorEastAsia"/>
-          <w:kern w:val="2"/>
-          <w14:ligatures w14:val="standardContextual"/>
-        </w:rPr>
-      </w:pPr>
-      <w:r>
-        <w:t>Figura 3: Quadro de gestão do projeto.</w:t>
-      </w:r>
-      <w:r>
-        <w:tab/>
-      </w:r>
-      <w:r>
-        <w:fldChar w:fldCharType="begin"/>
-      </w:r>
-      <w:r>
-        <w:instrText xml:space="preserve"> PAGEREF _Toc137720805 \h </w:instrText>
-      </w:r>
-      <w:r>
-        <w:fldChar w:fldCharType="separate"/>
-      </w:r>
-      <w:r>
-        <w:t>9</w:t>
-      </w:r>
-      <w:r>
-        <w:fldChar w:fldCharType="end"/>
-      </w:r>
-    </w:p>
-    <w:p>
-      <w:pPr>
-        <w:pStyle w:val="TOC1"/>
-        <w:rPr>
-          <w:rFonts w:eastAsiaTheme="minorEastAsia"/>
-          <w:kern w:val="2"/>
-          <w14:ligatures w14:val="standardContextual"/>
-        </w:rPr>
-      </w:pPr>
-      <w:r>
-        <w:t>Figura 4: Ecrã de login – U-Bike.</w:t>
-      </w:r>
-      <w:r>
-        <w:tab/>
-      </w:r>
-      <w:r>
-        <w:fldChar w:fldCharType="begin"/>
-      </w:r>
-      <w:r>
-        <w:instrText xml:space="preserve"> PAGEREF _Toc137720807 \h </w:instrText>
-      </w:r>
-      <w:r>
-        <w:fldChar w:fldCharType="separate"/>
-      </w:r>
-      <w:r>
-        <w:t>10</w:t>
-      </w:r>
-      <w:r>
-        <w:fldChar w:fldCharType="end"/>
-      </w:r>
-    </w:p>
-    <w:p>
-      <w:pPr>
-        <w:pStyle w:val="TOC1"/>
-        <w:rPr>
-          <w:rFonts w:eastAsiaTheme="minorEastAsia"/>
-          <w:kern w:val="2"/>
-          <w14:ligatures w14:val="standardContextual"/>
-        </w:rPr>
-      </w:pPr>
-      <w:r>
-        <w:t>Figura 5: Ecrã principal – U-Bike.</w:t>
-      </w:r>
-      <w:r>
-        <w:tab/>
-      </w:r>
-      <w:r>
-        <w:fldChar w:fldCharType="begin"/>
-      </w:r>
-      <w:r>
-        <w:instrText xml:space="preserve"> PAGEREF _Toc137720808 \h </w:instrText>
-      </w:r>
-      <w:r>
-        <w:fldChar w:fldCharType="separate"/>
-      </w:r>
-      <w:r>
-        <w:t>11</w:t>
-      </w:r>
-      <w:r>
-        <w:fldChar w:fldCharType="end"/>
-      </w:r>
-    </w:p>
-    <w:p>
-      <w:pPr>
-        <w:pStyle w:val="TOC1"/>
-        <w:tabs>
-          <w:tab w:val="left" w:pos="3405"/>
-        </w:tabs>
-      </w:pPr>
-      <w:r>
-        <w:t xml:space="preserve">Figura 6: Ecrã de código QR U-Bike. </w:t>
-      </w:r>
-      <w:r>
-        <w:rPr>
-          <w:rFonts w:eastAsiaTheme="minorEastAsia"/>
-          <w:kern w:val="2"/>
-          <w14:ligatures w14:val="standardContextual"/>
-        </w:rPr>
-        <w:tab/>
-      </w:r>
-      <w:r>
-        <w:t xml:space="preserve">   </w:t>
-      </w:r>
-      <w:r>
-        <w:t>.</w:t>
-      </w:r>
-      <w:r>
-        <w:tab/>
-        <w:t>12</w:t>
-      </w:r>
-      <w:r>
-        <w:t xml:space="preserve">         </w:t>
-      </w:r>
-    </w:p>
-    <w:p>
-      <w:pPr>
-        <w:pStyle w:val="TOC1"/>
-        <w:tabs>
-          <w:tab w:val="left" w:pos="3405"/>
-        </w:tabs>
-        <w:rPr>
-          <w:rFonts w:eastAsiaTheme="minorEastAsia"/>
-          <w:kern w:val="2"/>
-          <w14:ligatures w14:val="standardContextual"/>
-        </w:rPr>
-      </w:pPr>
-      <w:r>
-        <w:t>Figura 7: Ecrã de nº da bicicleta</w:t>
-      </w:r>
-      <w:r>
-        <w:t>.</w:t>
-      </w:r>
-      <w:r>
-        <w:tab/>
-      </w:r>
-      <w:r>
-        <w:tab/>
-      </w:r>
-      <w:r>
-        <w:fldChar w:fldCharType="begin"/>
-      </w:r>
-      <w:r>
-        <w:instrText xml:space="preserve"> PAGEREF _Toc137720809 \h </w:instrText>
-      </w:r>
-      <w:r>
-        <w:fldChar w:fldCharType="separate"/>
-      </w:r>
-      <w:r>
-        <w:t>12</w:t>
-      </w:r>
-      <w:r>
-        <w:fldChar w:fldCharType="end"/>
-      </w:r>
-    </w:p>
-    <w:p>
-      <w:pPr>
-        <w:pStyle w:val="TOC1"/>
-        <w:rPr>
-          <w:rFonts w:eastAsiaTheme="minorEastAsia"/>
-          <w:kern w:val="2"/>
-          <w14:ligatures w14:val="standardContextual"/>
-        </w:rPr>
-      </w:pPr>
-      <w:r>
-        <w:t>Figura 8: Ecrã de menu - U-Bike.</w:t>
-      </w:r>
-      <w:r>
-        <w:tab/>
-      </w:r>
-      <w:r>
-        <w:fldChar w:fldCharType="begin"/>
-      </w:r>
-      <w:r>
-        <w:instrText xml:space="preserve"> PAGEREF _Toc137720810 \h </w:instrText>
-      </w:r>
-      <w:r>
-        <w:fldChar w:fldCharType="separate"/>
-      </w:r>
-      <w:r>
-        <w:t>12</w:t>
-      </w:r>
-      <w:r>
-        <w:fldChar w:fldCharType="end"/>
-      </w:r>
-    </w:p>
-    <w:p>
-      <w:pPr>
-        <w:pStyle w:val="TOC1"/>
-        <w:rPr>
-          <w:rFonts w:eastAsiaTheme="minorEastAsia"/>
-          <w:kern w:val="2"/>
-          <w14:ligatures w14:val="standardContextual"/>
-        </w:rPr>
-      </w:pPr>
-      <w:r>
-        <w:t>Figura 9: Ecrã “Minhas Viagens” - U-Bike.</w:t>
-      </w:r>
-      <w:r>
-        <w:tab/>
-      </w:r>
-      <w:r>
-        <w:fldChar w:fldCharType="begin"/>
-      </w:r>
-      <w:r>
-        <w:instrText xml:space="preserve"> PAGEREF _Toc137720811 \h </w:instrText>
-      </w:r>
-      <w:r>
-        <w:fldChar w:fldCharType="separate"/>
-      </w:r>
-      <w:r>
-        <w:t>13</w:t>
-      </w:r>
-      <w:r>
-        <w:fldChar w:fldCharType="end"/>
-      </w:r>
-    </w:p>
-    <w:p>
-      <w:pPr>
-        <w:pStyle w:val="TOC1"/>
-        <w:rPr>
-          <w:rFonts w:eastAsiaTheme="minorEastAsia"/>
-          <w:kern w:val="2"/>
-          <w14:ligatures w14:val="standardContextual"/>
-        </w:rPr>
-      </w:pPr>
-      <w:r>
-        <w:t>Figura 10 – Ecrã de “Métodos de Pagamento” – U-Bike.</w:t>
-      </w:r>
-      <w:r>
-        <w:tab/>
-      </w:r>
-      <w:r>
-        <w:fldChar w:fldCharType="begin"/>
-      </w:r>
-      <w:r>
-        <w:instrText xml:space="preserve"> PAGEREF _Toc137720812 \h </w:instrText>
-      </w:r>
-      <w:r>
-        <w:fldChar w:fldCharType="separate"/>
-      </w:r>
-      <w:r>
-        <w:t>14</w:t>
-      </w:r>
-      <w:r>
-        <w:fldChar w:fldCharType="end"/>
-      </w:r>
-    </w:p>
-    <w:p>
-      <w:pPr>
-        <w:pStyle w:val="TOC1"/>
-        <w:rPr>
-          <w:rFonts w:eastAsiaTheme="minorEastAsia"/>
-          <w:kern w:val="2"/>
-          <w14:ligatures w14:val="standardContextual"/>
-        </w:rPr>
-      </w:pPr>
-      <w:r>
-        <w:t>Figura 11 – Ecrã das Definições - U-Bike.</w:t>
-      </w:r>
-      <w:r>
-        <w:tab/>
-      </w:r>
-      <w:r>
-        <w:fldChar w:fldCharType="begin"/>
-      </w:r>
-      <w:r>
-        <w:instrText xml:space="preserve"> PAGEREF _Toc137720813 \h </w:instrText>
-      </w:r>
-      <w:r>
-        <w:fldChar w:fldCharType="separate"/>
-      </w:r>
-      <w:r>
-        <w:t>14</w:t>
-      </w:r>
-      <w:r>
-        <w:fldChar w:fldCharType="end"/>
-      </w:r>
-    </w:p>
-    <w:p>
-      <w:pPr>
-        <w:pStyle w:val="TOC1"/>
-        <w:rPr>
-          <w:rFonts w:eastAsiaTheme="minorEastAsia"/>
-          <w:kern w:val="2"/>
-          <w14:ligatures w14:val="standardContextual"/>
-        </w:rPr>
-      </w:pPr>
-      <w:r>
-        <w:t>Figura 12: Ecrã de Perfil – U-Bike.</w:t>
-      </w:r>
-      <w:r>
-        <w:tab/>
-      </w:r>
-      <w:r>
-        <w:fldChar w:fldCharType="begin"/>
-      </w:r>
-      <w:r>
-        <w:instrText xml:space="preserve"> PAGEREF _Toc137720814 \h </w:instrText>
-      </w:r>
-      <w:r>
-        <w:fldChar w:fldCharType="separate"/>
-      </w:r>
-      <w:r>
-        <w:t>15</w:t>
-      </w:r>
-      <w:r>
-        <w:fldChar w:fldCharType="end"/>
-      </w:r>
-    </w:p>
-    <w:p>
-      <w:pPr>
-        <w:pStyle w:val="TOC1"/>
-        <w:rPr>
-          <w:rFonts w:eastAsiaTheme="minorEastAsia"/>
-          <w:kern w:val="2"/>
-          <w14:ligatures w14:val="standardContextual"/>
-        </w:rPr>
-      </w:pPr>
-      <w:r>
-        <w:t>Figura 13: Ecrã principal – U-Bike IPLeiria.</w:t>
-      </w:r>
-      <w:r>
-        <w:tab/>
-      </w:r>
-      <w:r>
-        <w:fldChar w:fldCharType="begin"/>
-      </w:r>
-      <w:r>
-        <w:instrText xml:space="preserve"> PAGEREF _Toc137720815 \h </w:instrText>
-      </w:r>
-      <w:r>
-        <w:fldChar w:fldCharType="separate"/>
-      </w:r>
-      <w:r>
-        <w:t>16</w:t>
-      </w:r>
-      <w:r>
-        <w:fldChar w:fldCharType="end"/>
-      </w:r>
-    </w:p>
-    <w:p>
-      <w:pPr>
-        <w:pStyle w:val="TOC1"/>
-        <w:rPr>
-          <w:rFonts w:eastAsiaTheme="minorEastAsia"/>
-          <w:kern w:val="2"/>
-          <w14:ligatures w14:val="standardContextual"/>
-        </w:rPr>
-      </w:pPr>
-      <w:r>
-        <w:t>Figura 14: Tela de viagem U-Bike IPLeiria.</w:t>
-      </w:r>
-      <w:r>
-        <w:tab/>
-      </w:r>
-      <w:r>
-        <w:fldChar w:fldCharType="begin"/>
-      </w:r>
-      <w:r>
-        <w:instrText xml:space="preserve"> PAGEREF _Toc137720816 \h </w:instrText>
-      </w:r>
-      <w:r>
-        <w:fldChar w:fldCharType="separate"/>
-      </w:r>
-      <w:r>
-        <w:t>16</w:t>
-      </w:r>
-      <w:r>
-        <w:fldChar w:fldCharType="end"/>
-      </w:r>
-    </w:p>
-    <w:p>
-      <w:pPr>
-        <w:pStyle w:val="TOC1"/>
-        <w:rPr>
-          <w:rFonts w:eastAsiaTheme="minorEastAsia"/>
-          <w:kern w:val="2"/>
-          <w14:ligatures w14:val="standardContextual"/>
-        </w:rPr>
-      </w:pPr>
-      <w:r>
-        <w:t>Figura 15: Ecrã Principal U-Bike UPorto.</w:t>
-      </w:r>
-      <w:r>
-        <w:tab/>
-      </w:r>
-      <w:r>
-        <w:fldChar w:fldCharType="begin"/>
-      </w:r>
-      <w:r>
-        <w:instrText xml:space="preserve"> PAGEREF _Toc137720817 \h </w:instrText>
-      </w:r>
-      <w:r>
-        <w:fldChar w:fldCharType="separate"/>
-      </w:r>
-      <w:r>
-        <w:t>17</w:t>
-      </w:r>
-      <w:r>
-        <w:fldChar w:fldCharType="end"/>
-      </w:r>
-    </w:p>
-    <w:p>
-      <w:pPr>
-        <w:pStyle w:val="TOC1"/>
-        <w:rPr>
-          <w:rFonts w:eastAsiaTheme="minorEastAsia"/>
-          <w:kern w:val="2"/>
-          <w14:ligatures w14:val="standardContextual"/>
-        </w:rPr>
-      </w:pPr>
-      <w:r>
-        <w:t>Figura 16: Ecrã Principal – Lime.</w:t>
-      </w:r>
-      <w:r>
-        <w:tab/>
-      </w:r>
-      <w:r>
-        <w:fldChar w:fldCharType="begin"/>
-      </w:r>
-      <w:r>
-        <w:instrText xml:space="preserve"> PAGEREF _Toc137720818 \h </w:instrText>
-      </w:r>
-      <w:r>
-        <w:fldChar w:fldCharType="separate"/>
-      </w:r>
-      <w:r>
-        <w:t>18</w:t>
-      </w:r>
-      <w:r>
-        <w:fldChar w:fldCharType="end"/>
-      </w:r>
-    </w:p>
-    <w:p>
-      <w:pPr>
-        <w:pStyle w:val="TOC1"/>
-        <w:rPr>
-          <w:rFonts w:eastAsiaTheme="minorEastAsia"/>
-          <w:kern w:val="2"/>
-          <w14:ligatures w14:val="standardContextual"/>
-        </w:rPr>
-      </w:pPr>
-      <w:r>
-        <w:t>Figura 17: Diagrama de casos de uso – U-Bike.</w:t>
-      </w:r>
-      <w:r>
-        <w:tab/>
-      </w:r>
-      <w:r>
-        <w:fldChar w:fldCharType="begin"/>
-      </w:r>
-      <w:r>
-        <w:instrText xml:space="preserve"> PAGEREF _Toc137720819 \h </w:instrText>
-      </w:r>
-      <w:r>
-        <w:fldChar w:fldCharType="separate"/>
-      </w:r>
-      <w:r>
-        <w:t>24</w:t>
-      </w:r>
-      <w:r>
-        <w:fldChar w:fldCharType="end"/>
-      </w:r>
-    </w:p>
-    <w:p>
-      <w:pPr>
-        <w:pStyle w:val="TOC1"/>
-        <w:rPr>
-          <w:rFonts w:eastAsiaTheme="minorEastAsia"/>
-          <w:kern w:val="2"/>
-          <w14:ligatures w14:val="standardContextual"/>
-        </w:rPr>
-      </w:pPr>
-      <w:r>
-        <w:t>Figura 18: Diagrama de casos de uso – U-Bike Management.</w:t>
-      </w:r>
-      <w:r>
-        <w:tab/>
-      </w:r>
-      <w:r>
-        <w:fldChar w:fldCharType="begin"/>
-      </w:r>
-      <w:r>
-        <w:instrText xml:space="preserve"> PAGEREF _Toc137720820 \h </w:instrText>
-      </w:r>
-      <w:r>
-        <w:fldChar w:fldCharType="separate"/>
-      </w:r>
-      <w:r>
-        <w:t>25</w:t>
-      </w:r>
-      <w:r>
-        <w:fldChar w:fldCharType="end"/>
-      </w:r>
-    </w:p>
-    <w:p>
-      <w:pPr>
-        <w:pStyle w:val="TOC1"/>
-        <w:rPr>
-          <w:rFonts w:eastAsiaTheme="minorEastAsia"/>
-          <w:kern w:val="2"/>
-          <w14:ligatures w14:val="standardContextual"/>
-        </w:rPr>
-      </w:pPr>
-      <w:r>
-        <w:t>Figura 19: Diagrama de classes da U-Bike.</w:t>
-      </w:r>
-      <w:r>
-        <w:tab/>
-      </w:r>
-      <w:r>
-        <w:fldChar w:fldCharType="begin"/>
-      </w:r>
-      <w:r>
-        <w:instrText xml:space="preserve"> PAGEREF _Toc137720821 \h </w:instrText>
-      </w:r>
-      <w:r>
-        <w:fldChar w:fldCharType="separate"/>
-      </w:r>
-      <w:r>
-        <w:t>26</w:t>
-      </w:r>
-      <w:r>
-        <w:fldChar w:fldCharType="end"/>
-      </w:r>
-    </w:p>
-    <w:p>
-      <w:pPr>
-        <w:pStyle w:val="TOC1"/>
-        <w:rPr>
-          <w:rFonts w:eastAsiaTheme="minorEastAsia"/>
-          <w:kern w:val="2"/>
-          <w14:ligatures w14:val="standardContextual"/>
-        </w:rPr>
-      </w:pPr>
-      <w:r>
-        <w:t>Figura 20: Diagrama de sequência “LoginSequence”.</w:t>
-      </w:r>
-      <w:r>
-        <w:tab/>
-      </w:r>
-      <w:r>
-        <w:fldChar w:fldCharType="begin"/>
-      </w:r>
-      <w:r>
-        <w:instrText xml:space="preserve"> PAGEREF _Toc137720822 \h </w:instrText>
-      </w:r>
-      <w:r>
-        <w:fldChar w:fldCharType="separate"/>
-      </w:r>
-      <w:r>
-        <w:t>27</w:t>
-      </w:r>
-      <w:r>
-        <w:fldChar w:fldCharType="end"/>
-      </w:r>
-    </w:p>
-    <w:p>
-      <w:pPr>
-        <w:pStyle w:val="TOC1"/>
-        <w:rPr>
-          <w:rFonts w:eastAsiaTheme="minorEastAsia"/>
-          <w:kern w:val="2"/>
-          <w14:ligatures w14:val="standardContextual"/>
-        </w:rPr>
-      </w:pPr>
-      <w:r>
-        <w:t>Figura 21: Diagrama de sequência “RentElectricBike”.</w:t>
-      </w:r>
-      <w:r>
-        <w:tab/>
-      </w:r>
-      <w:r>
-        <w:fldChar w:fldCharType="begin"/>
-      </w:r>
-      <w:r>
-        <w:instrText xml:space="preserve"> PAGEREF _Toc137720823 \h </w:instrText>
-      </w:r>
-      <w:r>
-        <w:fldChar w:fldCharType="separate"/>
-      </w:r>
-      <w:r>
-        <w:t>28</w:t>
-      </w:r>
-      <w:r>
-        <w:fldChar w:fldCharType="end"/>
-      </w:r>
-    </w:p>
-    <w:p>
-      <w:pPr>
-        <w:pStyle w:val="TOC1"/>
-        <w:rPr>
-          <w:rFonts w:eastAsiaTheme="minorEastAsia"/>
-          <w:kern w:val="2"/>
-          <w14:ligatures w14:val="standardContextual"/>
-        </w:rPr>
-      </w:pPr>
-      <w:r>
-        <w:t>Figura 22: Diagrama de sequência "RentNonElectricBike”.</w:t>
-      </w:r>
-      <w:r>
-        <w:tab/>
-      </w:r>
-      <w:r>
-        <w:fldChar w:fldCharType="begin"/>
-      </w:r>
-      <w:r>
-        <w:instrText xml:space="preserve"> PAGEREF _Toc137720825 \h </w:instrText>
-      </w:r>
-      <w:r>
-        <w:fldChar w:fldCharType="separate"/>
-      </w:r>
-      <w:r>
-        <w:t>28</w:t>
-      </w:r>
-      <w:r>
-        <w:fldChar w:fldCharType="end"/>
-      </w:r>
-    </w:p>
-    <w:p>
-      <w:pPr>
-        <w:pStyle w:val="TOC1"/>
-        <w:rPr>
-          <w:rFonts w:eastAsiaTheme="minorEastAsia"/>
-          <w:kern w:val="2"/>
-          <w14:ligatures w14:val="standardContextual"/>
-        </w:rPr>
-      </w:pPr>
-      <w:r>
-        <w:t>Figura 23: Diagrama de sequência " FindOwnedBikeSequence”.</w:t>
-      </w:r>
-      <w:r>
-        <w:tab/>
-      </w:r>
-      <w:r>
-        <w:fldChar w:fldCharType="begin"/>
-      </w:r>
-      <w:r>
-        <w:instrText xml:space="preserve"> PAGEREF _Toc137720826 \h </w:instrText>
-      </w:r>
-      <w:r>
-        <w:fldChar w:fldCharType="separate"/>
-      </w:r>
-      <w:r>
-        <w:t>29</w:t>
-      </w:r>
-      <w:r>
-        <w:fldChar w:fldCharType="end"/>
-      </w:r>
-    </w:p>
-    <w:p>
-      <w:pPr>
-        <w:pStyle w:val="TOC1"/>
-        <w:rPr>
-          <w:rFonts w:eastAsiaTheme="minorEastAsia"/>
-          <w:kern w:val="2"/>
-          <w14:ligatures w14:val="standardContextual"/>
-        </w:rPr>
-      </w:pPr>
-      <w:r>
-        <w:t>Figura 24: Diagrama de sequência " ViewTripsSequence”.</w:t>
-      </w:r>
-      <w:r>
-        <w:tab/>
-      </w:r>
-      <w:r>
-        <w:fldChar w:fldCharType="begin"/>
-      </w:r>
-      <w:r>
-        <w:instrText xml:space="preserve"> PAGEREF _Toc137720827 \h </w:instrText>
-      </w:r>
-      <w:r>
-        <w:fldChar w:fldCharType="separate"/>
-      </w:r>
-      <w:r>
-        <w:t>30</w:t>
-      </w:r>
-      <w:r>
-        <w:fldChar w:fldCharType="end"/>
-      </w:r>
-    </w:p>
-    <w:p>
-      <w:pPr>
-        <w:pStyle w:val="TOC1"/>
-        <w:rPr>
-          <w:rFonts w:eastAsiaTheme="minorEastAsia"/>
-          <w:kern w:val="2"/>
-          <w14:ligatures w14:val="standardContextual"/>
-        </w:rPr>
-      </w:pPr>
-      <w:r>
-        <w:t>Figura 25: Diagrama de sequência " SavingsSequence”.</w:t>
-      </w:r>
-      <w:r>
-        <w:tab/>
-      </w:r>
-      <w:r>
-        <w:fldChar w:fldCharType="begin"/>
-      </w:r>
-      <w:r>
-        <w:instrText xml:space="preserve"> PAGEREF _Toc137720828 \h </w:instrText>
-      </w:r>
-      <w:r>
-        <w:fldChar w:fldCharType="separate"/>
-      </w:r>
-      <w:r>
-        <w:t>30</w:t>
-      </w:r>
-      <w:r>
-        <w:fldChar w:fldCharType="end"/>
-      </w:r>
-    </w:p>
-    <w:p>
-      <w:pPr>
-        <w:pStyle w:val="TOC1"/>
-        <w:rPr>
-          <w:rFonts w:eastAsiaTheme="minorEastAsia"/>
-          <w:kern w:val="2"/>
-          <w14:ligatures w14:val="standardContextual"/>
-        </w:rPr>
-      </w:pPr>
-      <w:r>
-        <w:t>Figura 26: Diagrama de sequência "TripStarterSequence”.</w:t>
-      </w:r>
-      <w:r>
-        <w:tab/>
-      </w:r>
-      <w:r>
-        <w:fldChar w:fldCharType="begin"/>
-      </w:r>
-      <w:r>
-        <w:instrText xml:space="preserve"> PAGEREF _Toc137720829 \h </w:instrText>
-      </w:r>
-      <w:r>
-        <w:fldChar w:fldCharType="separate"/>
-      </w:r>
-      <w:r>
-        <w:t>30</w:t>
-      </w:r>
-      <w:r>
-        <w:fldChar w:fldCharType="end"/>
-      </w:r>
-    </w:p>
-    <w:p>
-      <w:pPr>
-        <w:pStyle w:val="TOC1"/>
-        <w:rPr>
-          <w:rFonts w:eastAsiaTheme="minorEastAsia"/>
-          <w:kern w:val="2"/>
-          <w14:ligatures w14:val="standardContextual"/>
-        </w:rPr>
-      </w:pPr>
-      <w:r>
-        <w:t>Figura 27: Diagrama de sequência "FinishTripSequence”.</w:t>
-      </w:r>
-      <w:r>
-        <w:tab/>
-      </w:r>
-      <w:r>
-        <w:fldChar w:fldCharType="begin"/>
-      </w:r>
-      <w:r>
-        <w:instrText xml:space="preserve"> PAGEREF _Toc137720830 \h </w:instrText>
-      </w:r>
-      <w:r>
-        <w:fldChar w:fldCharType="separate"/>
-      </w:r>
-      <w:r>
-        <w:t>31</w:t>
-      </w:r>
-      <w:r>
-        <w:fldChar w:fldCharType="end"/>
-      </w:r>
-    </w:p>
-    <w:p>
-      <w:pPr>
-        <w:pStyle w:val="TOC1"/>
-        <w:rPr>
-          <w:rFonts w:eastAsiaTheme="minorEastAsia"/>
-          <w:kern w:val="2"/>
-          <w14:ligatures w14:val="standardContextual"/>
-        </w:rPr>
-      </w:pPr>
-      <w:r>
-        <w:t>Figura 28: Diagrama de sequência "ProfileEditSequence”.</w:t>
-      </w:r>
-      <w:r>
-        <w:tab/>
-      </w:r>
-      <w:r>
-        <w:fldChar w:fldCharType="begin"/>
-      </w:r>
-      <w:r>
-        <w:instrText xml:space="preserve"> PAGEREF _Toc137720831 \h </w:instrText>
-      </w:r>
-      <w:r>
-        <w:fldChar w:fldCharType="separate"/>
-      </w:r>
-      <w:r>
-        <w:t>31</w:t>
-      </w:r>
-      <w:r>
-        <w:fldChar w:fldCharType="end"/>
-      </w:r>
-    </w:p>
-    <w:p>
-      <w:pPr>
-        <w:pStyle w:val="TOC1"/>
-        <w:rPr>
-          <w:rFonts w:eastAsiaTheme="minorEastAsia"/>
-          <w:kern w:val="2"/>
-          <w14:ligatures w14:val="standardContextual"/>
-        </w:rPr>
-      </w:pPr>
-      <w:r>
-        <w:t>Figura 29: Diagrama de sequência "ViewAllBikesSequence”.</w:t>
-      </w:r>
-      <w:r>
-        <w:tab/>
-      </w:r>
-      <w:r>
-        <w:fldChar w:fldCharType="begin"/>
-      </w:r>
-      <w:r>
-        <w:instrText xml:space="preserve"> PAGEREF _Toc137720832 \h </w:instrText>
-      </w:r>
-      <w:r>
-        <w:fldChar w:fldCharType="separate"/>
-      </w:r>
-      <w:r>
-        <w:t>32</w:t>
-      </w:r>
-      <w:r>
-        <w:fldChar w:fldCharType="end"/>
-      </w:r>
-    </w:p>
-    <w:p>
-      <w:pPr>
-        <w:pStyle w:val="TOC1"/>
-        <w:rPr>
-          <w:rFonts w:eastAsiaTheme="minorEastAsia"/>
-          <w:kern w:val="2"/>
-          <w14:ligatures w14:val="standardContextual"/>
-        </w:rPr>
-      </w:pPr>
-      <w:r>
-        <w:t>Figura 30: Diagrama de sequência "ListAllInstitutionBikesSequence”.</w:t>
-      </w:r>
-      <w:r>
-        <w:tab/>
-      </w:r>
-      <w:r>
-        <w:fldChar w:fldCharType="begin"/>
-      </w:r>
-      <w:r>
-        <w:instrText xml:space="preserve"> PAGEREF _Toc137720833 \h </w:instrText>
-      </w:r>
-      <w:r>
-        <w:fldChar w:fldCharType="separate"/>
-      </w:r>
-      <w:r>
-        <w:t>32</w:t>
-      </w:r>
-      <w:r>
-        <w:fldChar w:fldCharType="end"/>
-      </w:r>
-    </w:p>
-    <w:p>
-      <w:pPr>
-        <w:pStyle w:val="TOC1"/>
-        <w:rPr>
-          <w:rFonts w:eastAsiaTheme="minorEastAsia"/>
-          <w:kern w:val="2"/>
-          <w14:ligatures w14:val="standardContextual"/>
-        </w:rPr>
-      </w:pPr>
-      <w:r>
-        <w:t>Figura 31: Diagrama de sequência "InstitutionGranterSequence”.</w:t>
-      </w:r>
-      <w:r>
-        <w:tab/>
-      </w:r>
-      <w:r>
-        <w:fldChar w:fldCharType="begin"/>
-      </w:r>
-      <w:r>
-        <w:instrText xml:space="preserve"> PAGEREF _Toc137720834 \h </w:instrText>
-      </w:r>
-      <w:r>
-        <w:fldChar w:fldCharType="separate"/>
-      </w:r>
-      <w:r>
-        <w:t>32</w:t>
-      </w:r>
-      <w:r>
-        <w:fldChar w:fldCharType="end"/>
-      </w:r>
-    </w:p>
-    <w:p>
-      <w:pPr>
-        <w:pStyle w:val="TOC1"/>
-        <w:rPr>
-          <w:rFonts w:eastAsiaTheme="minorEastAsia"/>
-          <w:kern w:val="2"/>
-          <w14:ligatures w14:val="standardContextual"/>
-        </w:rPr>
-      </w:pPr>
-      <w:r>
-        <w:t>Figura 32: Diagrama de sequência "BikeInformationSequence”.</w:t>
-      </w:r>
-      <w:r>
-        <w:tab/>
-      </w:r>
-      <w:r>
-        <w:fldChar w:fldCharType="begin"/>
-      </w:r>
-      <w:r>
-        <w:instrText xml:space="preserve"> PAGEREF _Toc137720835 \h </w:instrText>
-      </w:r>
-      <w:r>
-        <w:fldChar w:fldCharType="separate"/>
-      </w:r>
-      <w:r>
-        <w:t>33</w:t>
-      </w:r>
-      <w:r>
-        <w:fldChar w:fldCharType="end"/>
-      </w:r>
-    </w:p>
-    <w:p>
-      <w:pPr>
-        <w:pStyle w:val="TOC1"/>
-        <w:rPr>
-          <w:rFonts w:eastAsiaTheme="minorEastAsia"/>
-          <w:kern w:val="2"/>
-          <w14:ligatures w14:val="standardContextual"/>
-        </w:rPr>
-      </w:pPr>
-      <w:r>
-        <w:t>Figura 33: Diagrama de sequência "RegisterBikeSequence”.</w:t>
-      </w:r>
-      <w:r>
-        <w:tab/>
-      </w:r>
-      <w:r>
-        <w:fldChar w:fldCharType="begin"/>
-      </w:r>
-      <w:r>
-        <w:instrText xml:space="preserve"> PAGEREF _Toc137720836 \h </w:instrText>
-      </w:r>
-      <w:r>
-        <w:fldChar w:fldCharType="separate"/>
-      </w:r>
-      <w:r>
-        <w:t>33</w:t>
-      </w:r>
-      <w:r>
-        <w:fldChar w:fldCharType="end"/>
-      </w:r>
-    </w:p>
-    <w:p>
-      <w:pPr>
-        <w:pStyle w:val="TOC1"/>
-        <w:rPr>
-          <w:rFonts w:eastAsiaTheme="minorEastAsia"/>
-          <w:kern w:val="2"/>
-          <w14:ligatures w14:val="standardContextual"/>
-        </w:rPr>
-      </w:pPr>
-      <w:r>
-        <w:lastRenderedPageBreak/>
-        <w:t>Figura 34: Diagrama de sequência "CreateManagerSequence”.</w:t>
-      </w:r>
-      <w:r>
-        <w:tab/>
-      </w:r>
-      <w:r>
-        <w:fldChar w:fldCharType="begin"/>
-      </w:r>
-      <w:r>
-        <w:instrText xml:space="preserve"> PAGEREF _Toc137720837 \h </w:instrText>
-      </w:r>
-      <w:r>
-        <w:fldChar w:fldCharType="separate"/>
-      </w:r>
-      <w:r>
-        <w:t>34</w:t>
-      </w:r>
-      <w:r>
-        <w:fldChar w:fldCharType="end"/>
-      </w:r>
-    </w:p>
-    <w:p>
-      <w:pPr>
-        <w:pStyle w:val="TOC1"/>
-        <w:rPr>
-          <w:rFonts w:eastAsiaTheme="minorEastAsia"/>
-          <w:kern w:val="2"/>
-          <w14:ligatures w14:val="standardContextual"/>
-        </w:rPr>
-      </w:pPr>
-      <w:r>
-        <w:t>Figura 35: Diagrama de sequência "ListInstitutionsSequence”.</w:t>
-      </w:r>
-      <w:r>
-        <w:tab/>
-      </w:r>
-      <w:r>
-        <w:fldChar w:fldCharType="begin"/>
-      </w:r>
-      <w:r>
-        <w:instrText xml:space="preserve"> PAGEREF _Toc137720838 \h </w:instrText>
-      </w:r>
-      <w:r>
-        <w:fldChar w:fldCharType="separate"/>
-      </w:r>
-      <w:r>
-        <w:t>34</w:t>
-      </w:r>
-      <w:r>
-        <w:fldChar w:fldCharType="end"/>
-      </w:r>
-    </w:p>
-    <w:p>
-      <w:pPr>
-        <w:pStyle w:val="TOC1"/>
-        <w:rPr>
-          <w:rFonts w:eastAsiaTheme="minorEastAsia"/>
-          <w:kern w:val="2"/>
-          <w14:ligatures w14:val="standardContextual"/>
-        </w:rPr>
-      </w:pPr>
-      <w:r>
-        <w:t>Figura 36: Diagrama de sequência "ViewAppAsAnotherRoleSequence”.</w:t>
-      </w:r>
-      <w:r>
-        <w:tab/>
-      </w:r>
-      <w:r>
-        <w:fldChar w:fldCharType="begin"/>
-      </w:r>
-      <w:r>
-        <w:instrText xml:space="preserve"> PAGEREF _Toc137720839 \h </w:instrText>
-      </w:r>
-      <w:r>
-        <w:fldChar w:fldCharType="separate"/>
-      </w:r>
-      <w:r>
-        <w:t>35</w:t>
-      </w:r>
-      <w:r>
-        <w:fldChar w:fldCharType="end"/>
-      </w:r>
-    </w:p>
-    <w:p>
-      <w:pPr>
-        <w:pStyle w:val="TOC1"/>
-        <w:rPr>
-          <w:rFonts w:eastAsiaTheme="minorEastAsia"/>
-          <w:kern w:val="2"/>
-          <w14:ligatures w14:val="standardContextual"/>
-        </w:rPr>
-      </w:pPr>
-      <w:r>
-        <w:t>Figura 37: Diagrama de sequência "ViewInstitutionStatsSequence”.</w:t>
-      </w:r>
-      <w:r>
-        <w:tab/>
-      </w:r>
-      <w:r>
-        <w:fldChar w:fldCharType="begin"/>
-      </w:r>
-      <w:r>
-        <w:instrText xml:space="preserve"> PAGEREF _Toc137720840 \h </w:instrText>
-      </w:r>
-      <w:r>
-        <w:fldChar w:fldCharType="separate"/>
-      </w:r>
-      <w:r>
-        <w:t>35</w:t>
-      </w:r>
-      <w:r>
-        <w:fldChar w:fldCharType="end"/>
-      </w:r>
-    </w:p>
-    <w:p>
-      <w:pPr>
-        <w:pStyle w:val="TOC1"/>
-        <w:rPr>
-          <w:rFonts w:eastAsiaTheme="minorEastAsia"/>
-          <w:kern w:val="2"/>
-          <w14:ligatures w14:val="standardContextual"/>
-        </w:rPr>
-      </w:pPr>
-      <w:r>
-        <w:t>Figura 38: Diagrama de sequência "ControlBikeSequence”.</w:t>
-      </w:r>
-      <w:r>
-        <w:tab/>
-      </w:r>
-      <w:r>
-        <w:fldChar w:fldCharType="begin"/>
-      </w:r>
-      <w:r>
-        <w:instrText xml:space="preserve"> PAGEREF _Toc137720841 \h </w:instrText>
-      </w:r>
-      <w:r>
-        <w:fldChar w:fldCharType="separate"/>
-      </w:r>
-      <w:r>
-        <w:t>36</w:t>
-      </w:r>
-      <w:r>
-        <w:fldChar w:fldCharType="end"/>
-      </w:r>
-    </w:p>
-    <w:p>
-      <w:r>
-        <w:fldChar w:fldCharType="end"/>
-      </w:r>
-    </w:p>
-    <w:p>
-      <w:pPr>
         <w:spacing w:after="200"/>
-      </w:pPr>
-      <w:r>
+        <w:rPr>
+          <w:lang w:val="en-GB"/>
+        </w:rPr>
+      </w:pPr>
+      <w:r>
+        <w:rPr>
+          <w:lang w:val="en-GB"/>
+        </w:rPr>
         <w:br w:type="page"/>
       </w:r>
     </w:p>
@@ -3756,7 +1218,7 @@
         <w:pStyle w:val="Heading1"/>
         <w:ind w:left="709" w:hanging="709"/>
       </w:pPr>
-      <w:bookmarkStart w:id="0" w:name="_Toc137715407"/>
+      <w:bookmarkStart w:id="0" w:name="_Toc150678581"/>
       <w:r>
         <w:lastRenderedPageBreak/>
         <w:t>Intr</w:t>
@@ -3841,11 +1303,12 @@
         <w:pStyle w:val="Heading1"/>
       </w:pPr>
       <w:bookmarkStart w:id="1" w:name="_Toc137072440"/>
-      <w:bookmarkStart w:id="2" w:name="_Toc137715428"/>
+      <w:bookmarkStart w:id="2" w:name="_Toc150678582"/>
       <w:r>
         <w:lastRenderedPageBreak/>
         <w:t>Datasets obtidos</w:t>
       </w:r>
+      <w:bookmarkEnd w:id="2"/>
     </w:p>
     <w:p>
       <w:pPr>
@@ -3967,10 +1430,12 @@
       <w:pPr>
         <w:pStyle w:val="Heading1"/>
       </w:pPr>
+      <w:bookmarkStart w:id="3" w:name="_Toc150678583"/>
       <w:r>
         <w:lastRenderedPageBreak/>
         <w:t>Processo ETL</w:t>
       </w:r>
+      <w:bookmarkEnd w:id="3"/>
     </w:p>
     <w:p>
       <w:pPr>
@@ -4387,16 +1852,7 @@
         <w:pStyle w:val="Caption"/>
       </w:pPr>
       <w:r>
-        <w:t xml:space="preserve">Figura </w:t>
-      </w:r>
-      <w:r>
-        <w:t>4</w:t>
-      </w:r>
-      <w:r>
-        <w:t xml:space="preserve"> – Nomes </w:t>
-      </w:r>
-      <w:r>
-        <w:t>atualizados.</w:t>
+        <w:t>Figura 4 – Nomes atualizados.</w:t>
       </w:r>
     </w:p>
     <w:p/>
@@ -4536,19 +1992,7 @@
         <w:pStyle w:val="Caption"/>
       </w:pPr>
       <w:r>
-        <w:t xml:space="preserve">Figura </w:t>
-      </w:r>
-      <w:r>
-        <w:t>6</w:t>
-      </w:r>
-      <w:r>
-        <w:t xml:space="preserve"> – </w:t>
-      </w:r>
-      <w:r>
-        <w:t>Alteração do tipo de dados de colunas booleanas</w:t>
-      </w:r>
-      <w:r>
-        <w:t>.</w:t>
+        <w:t>Figura 6 – Alteração do tipo de dados de colunas booleanas.</w:t>
       </w:r>
     </w:p>
     <w:p/>
@@ -4604,19 +2048,7 @@
         <w:pStyle w:val="Caption"/>
       </w:pPr>
       <w:r>
-        <w:t xml:space="preserve">Figura </w:t>
-      </w:r>
-      <w:r>
-        <w:t>7</w:t>
-      </w:r>
-      <w:r>
-        <w:t xml:space="preserve"> – </w:t>
-      </w:r>
-      <w:r>
-        <w:t>Substituição de valores booleanos em texto português</w:t>
-      </w:r>
-      <w:r>
-        <w:t>.</w:t>
+        <w:t>Figura 7 – Substituição de valores booleanos em texto português.</w:t>
       </w:r>
     </w:p>
     <w:p>
@@ -4841,19 +2273,7 @@
         <w:pStyle w:val="Caption"/>
       </w:pPr>
       <w:r>
-        <w:t xml:space="preserve">Figura </w:t>
-      </w:r>
-      <w:r>
-        <w:t>8</w:t>
-      </w:r>
-      <w:r>
-        <w:t xml:space="preserve"> – </w:t>
-      </w:r>
-      <w:r>
-        <w:t>Categorias de vídeos</w:t>
-      </w:r>
-      <w:r>
-        <w:t>.</w:t>
+        <w:t>Figura 8 – Categorias de vídeos.</w:t>
       </w:r>
     </w:p>
     <w:p/>
@@ -4912,19 +2332,7 @@
         <w:pStyle w:val="Caption"/>
       </w:pPr>
       <w:r>
-        <w:t xml:space="preserve">Figura </w:t>
-      </w:r>
-      <w:r>
-        <w:t>9</w:t>
-      </w:r>
-      <w:r>
-        <w:t xml:space="preserve"> – </w:t>
-      </w:r>
-      <w:r>
-        <w:t>Novos nomes das colunas de Category</w:t>
-      </w:r>
-      <w:r>
-        <w:t>.</w:t>
+        <w:t>Figura 9 – Novos nomes das colunas de Category.</w:t>
       </w:r>
     </w:p>
     <w:p>
@@ -4997,41 +2405,267 @@
         <w:pStyle w:val="Caption"/>
       </w:pPr>
       <w:r>
-        <w:t xml:space="preserve">Figura </w:t>
-      </w:r>
-      <w:r>
-        <w:t>10</w:t>
-      </w:r>
-      <w:r>
-        <w:t xml:space="preserve"> – </w:t>
-      </w:r>
-      <w:r>
-        <w:t>Relação entre Trending e Category</w:t>
-      </w:r>
+        <w:t>Figura 10 – Relação entre Trending e Category.</w:t>
+      </w:r>
+    </w:p>
+    <w:p/>
+    <w:p>
+      <w:pPr>
+        <w:jc w:val="both"/>
+      </w:pPr>
+      <w:r>
+        <w:t>Para criar esta relação, simplesmente arrasta-se o atributo “Category ID” em Trending para “ID” em Category e o PowerBI automaticamente cria a relação.</w:t>
+      </w:r>
+    </w:p>
+    <w:p>
+      <w:pPr>
+        <w:spacing w:after="200"/>
+      </w:pPr>
+      <w:r>
+        <w:br w:type="page"/>
+      </w:r>
+    </w:p>
+    <w:p>
+      <w:pPr>
+        <w:pStyle w:val="Heading1"/>
+      </w:pPr>
+      <w:r>
+        <w:lastRenderedPageBreak/>
+        <w:t>Modelo Multidimensional</w:t>
+      </w:r>
+    </w:p>
+    <w:p>
+      <w:pPr>
+        <w:spacing w:after="200"/>
+      </w:pPr>
+      <w:r>
+        <w:t xml:space="preserve">Com o processo de ETL feito </w:t>
+      </w:r>
+      <w:r>
+        <w:t>foi</w:t>
+      </w:r>
+      <w:r>
+        <w:t xml:space="preserve"> necessário definir um modelo multidimensional</w:t>
+      </w:r>
+      <w:r>
+        <w:t>,</w:t>
+      </w:r>
+      <w:r>
+        <w:t xml:space="preserve"> para ser mais fácil identificar o que queremos estudar com estes dados.</w:t>
+      </w:r>
+    </w:p>
+    <w:p>
+      <w:pPr>
+        <w:spacing w:after="200"/>
+      </w:pPr>
+      <w:r>
+        <w:t>Optamos por fazer</w:t>
+      </w:r>
+      <w:r>
+        <w:t xml:space="preserve"> uso do modelo em estrel</w:t>
+      </w:r>
+      <w:r>
+        <w:t xml:space="preserve">a, começamos por definir a tabela de facto </w:t>
+      </w:r>
+      <w:r>
+        <w:t xml:space="preserve">que será o centro, a tabela chama-se </w:t>
+      </w:r>
+      <w:proofErr w:type="spellStart"/>
+      <w:r>
+        <w:t>FactTrending</w:t>
+      </w:r>
+      <w:proofErr w:type="spellEnd"/>
       <w:r>
         <w:t>.</w:t>
       </w:r>
     </w:p>
+    <w:p>
+      <w:pPr>
+        <w:spacing w:after="200"/>
+      </w:pPr>
+      <w:r>
+        <w:drawing>
+          <wp:anchor distT="0" distB="0" distL="114300" distR="114300" simplePos="0" relativeHeight="251658240" behindDoc="1" locked="0" layoutInCell="1" allowOverlap="1" wp14:anchorId="1536ADC8" wp14:editId="4465E33A">
+            <wp:simplePos x="0" y="0"/>
+            <wp:positionH relativeFrom="margin">
+              <wp:align>center</wp:align>
+            </wp:positionH>
+            <wp:positionV relativeFrom="paragraph">
+              <wp:posOffset>13335</wp:posOffset>
+            </wp:positionV>
+            <wp:extent cx="2589530" cy="5657850"/>
+            <wp:effectExtent l="0" t="0" r="1270" b="0"/>
+            <wp:wrapTight wrapText="bothSides">
+              <wp:wrapPolygon edited="0">
+                <wp:start x="0" y="0"/>
+                <wp:lineTo x="0" y="21527"/>
+                <wp:lineTo x="21452" y="21527"/>
+                <wp:lineTo x="21452" y="0"/>
+                <wp:lineTo x="0" y="0"/>
+              </wp:wrapPolygon>
+            </wp:wrapTight>
+            <wp:docPr id="324119189" name="Picture 1" descr="A screen shot of a computer code&#10;&#10;Description automatically generated"/>
+            <wp:cNvGraphicFramePr>
+              <a:graphicFrameLocks xmlns:a="http://schemas.openxmlformats.org/drawingml/2006/main" noChangeAspect="1"/>
+            </wp:cNvGraphicFramePr>
+            <a:graphic xmlns:a="http://schemas.openxmlformats.org/drawingml/2006/main">
+              <a:graphicData uri="http://schemas.openxmlformats.org/drawingml/2006/picture">
+                <pic:pic xmlns:pic="http://schemas.openxmlformats.org/drawingml/2006/picture">
+                  <pic:nvPicPr>
+                    <pic:cNvPr id="324119189" name="Picture 1" descr="A screen shot of a computer code&#10;&#10;Description automatically generated"/>
+                    <pic:cNvPicPr/>
+                  </pic:nvPicPr>
+                  <pic:blipFill>
+                    <a:blip r:embed="rId22">
+                      <a:extLst>
+                        <a:ext uri="{28A0092B-C50C-407E-A947-70E740481C1C}">
+                          <a14:useLocalDpi xmlns:a14="http://schemas.microsoft.com/office/drawing/2010/main" val="0"/>
+                        </a:ext>
+                      </a:extLst>
+                    </a:blip>
+                    <a:stretch>
+                      <a:fillRect/>
+                    </a:stretch>
+                  </pic:blipFill>
+                  <pic:spPr>
+                    <a:xfrm>
+                      <a:off x="0" y="0"/>
+                      <a:ext cx="2589530" cy="5657850"/>
+                    </a:xfrm>
+                    <a:prstGeom prst="rect">
+                      <a:avLst/>
+                    </a:prstGeom>
+                  </pic:spPr>
+                </pic:pic>
+              </a:graphicData>
+            </a:graphic>
+            <wp14:sizeRelH relativeFrom="page">
+              <wp14:pctWidth>0</wp14:pctWidth>
+            </wp14:sizeRelH>
+            <wp14:sizeRelV relativeFrom="page">
+              <wp14:pctHeight>0</wp14:pctHeight>
+            </wp14:sizeRelV>
+          </wp:anchor>
+        </w:drawing>
+      </w:r>
+    </w:p>
+    <w:p>
+      <w:pPr>
+        <w:spacing w:after="200"/>
+      </w:pPr>
+    </w:p>
+    <w:p>
+      <w:pPr>
+        <w:spacing w:after="200"/>
+      </w:pPr>
+    </w:p>
+    <w:p>
+      <w:pPr>
+        <w:spacing w:after="200"/>
+      </w:pPr>
+    </w:p>
+    <w:p>
+      <w:pPr>
+        <w:spacing w:after="200"/>
+      </w:pPr>
+    </w:p>
+    <w:p>
+      <w:pPr>
+        <w:spacing w:after="200"/>
+      </w:pPr>
+    </w:p>
+    <w:p>
+      <w:pPr>
+        <w:spacing w:after="200"/>
+      </w:pPr>
+    </w:p>
+    <w:p>
+      <w:pPr>
+        <w:spacing w:after="200"/>
+      </w:pPr>
+    </w:p>
+    <w:p>
+      <w:pPr>
+        <w:spacing w:after="200"/>
+      </w:pPr>
+    </w:p>
+    <w:p>
+      <w:pPr>
+        <w:spacing w:after="200"/>
+      </w:pPr>
+    </w:p>
+    <w:p>
+      <w:pPr>
+        <w:spacing w:after="200"/>
+      </w:pPr>
+    </w:p>
+    <w:p>
+      <w:pPr>
+        <w:spacing w:after="200"/>
+      </w:pPr>
+    </w:p>
+    <w:p>
+      <w:pPr>
+        <w:spacing w:after="200"/>
+      </w:pPr>
+    </w:p>
+    <w:p>
+      <w:pPr>
+        <w:spacing w:after="200"/>
+      </w:pPr>
+    </w:p>
+    <w:p>
+      <w:pPr>
+        <w:spacing w:after="200"/>
+      </w:pPr>
+    </w:p>
+    <w:p>
+      <w:pPr>
+        <w:spacing w:after="200"/>
+      </w:pPr>
+    </w:p>
+    <w:p>
+      <w:pPr>
+        <w:spacing w:after="200"/>
+      </w:pPr>
+    </w:p>
+    <w:p>
+      <w:pPr>
+        <w:pStyle w:val="Caption"/>
+      </w:pPr>
+    </w:p>
     <w:p/>
     <w:p>
       <w:pPr>
-        <w:jc w:val="both"/>
-      </w:pPr>
-      <w:r>
-        <w:t>Para criar esta relação, simplesmente arrasta-se o atributo “Category ID” em Trending para “ID” em Category e o PowerBI automaticamente cria a relação.</w:t>
+        <w:pStyle w:val="Caption"/>
+      </w:pPr>
+      <w:r>
+        <w:t>Figura 11 – Tabela de facto (</w:t>
+      </w:r>
+      <w:proofErr w:type="spellStart"/>
+      <w:r>
+        <w:t>FactTrending</w:t>
+      </w:r>
+      <w:proofErr w:type="spellEnd"/>
+      <w:r>
+        <w:t>)</w:t>
       </w:r>
     </w:p>
     <w:p>
       <w:pPr>
         <w:spacing w:after="200"/>
-        <w:jc w:val="center"/>
-        <w:rPr>
-          <w:b/>
-          <w:bCs/>
-          <w:sz w:val="18"/>
-          <w:szCs w:val="18"/>
-        </w:rPr>
-      </w:pPr>
+      </w:pPr>
+    </w:p>
+    <w:p>
+      <w:pPr>
+        <w:spacing w:after="200"/>
+      </w:pPr>
+      <w:r>
+        <w:t>Mas para definir a tabela de facto é necessário contruir as tabelas de dimensão</w:t>
+      </w:r>
+      <w:r>
+        <w:t xml:space="preserve">. Com base </w:t>
+      </w:r>
       <w:r>
         <w:br w:type="page"/>
       </w:r>
@@ -5040,12 +2674,13 @@
       <w:pPr>
         <w:pStyle w:val="Heading1"/>
       </w:pPr>
+      <w:bookmarkStart w:id="4" w:name="_Toc150678584"/>
       <w:r>
         <w:lastRenderedPageBreak/>
         <w:t>Conclusões e considerações finais</w:t>
       </w:r>
       <w:bookmarkEnd w:id="1"/>
-      <w:bookmarkEnd w:id="2"/>
+      <w:bookmarkEnd w:id="4"/>
     </w:p>
     <w:p>
       <w:pPr>
@@ -5111,6 +2746,7 @@
         <w:jc w:val="both"/>
       </w:pPr>
     </w:p>
+    <w:bookmarkStart w:id="5" w:name="_Toc150678585" w:displacedByCustomXml="next"/>
     <w:sdt>
       <w:sdtPr>
         <w:rPr>
@@ -5134,6 +2770,7 @@
           <w:r>
             <w:t>Bibliografia</w:t>
           </w:r>
+          <w:bookmarkEnd w:id="5"/>
         </w:p>
         <w:sdt>
           <w:sdtPr>
@@ -5306,7 +2943,7 @@
       </w:sdtContent>
     </w:sdt>
     <w:sectPr>
-      <w:headerReference w:type="default" r:id="rId22"/>
+      <w:headerReference w:type="default" r:id="rId23"/>
       <w:pgSz w:w="11906" w:h="16838"/>
       <w:pgMar w:top="680" w:right="1701" w:bottom="822" w:left="1701" w:header="709" w:footer="709" w:gutter="0"/>
       <w:cols w:space="708"/>
@@ -10060,6 +7697,7 @@
   <w:style w:type="character" w:default="1" w:styleId="DefaultParagraphFont">
     <w:name w:val="Default Paragraph Font"/>
     <w:uiPriority w:val="1"/>
+    <w:semiHidden/>
     <w:unhideWhenUsed/>
   </w:style>
   <w:style w:type="table" w:default="1" w:styleId="TableNormal">

</xml_diff>